<commit_message>
updated all exp. script files changed to ./logs/output.log
</commit_message>
<xml_diff>
--- a/PromptGenList.docx
+++ b/PromptGenList.docx
@@ -63,7 +63,13 @@
         <w:t>0</w:t>
       </w:r>
       <w:r>
-        <w:t xml:space="preserve"> --gpu_id 0 &gt; output.log 2&gt;&amp;1 &amp;</w:t>
+        <w:t xml:space="preserve"> --gpu_id 0 &gt; </w:t>
+      </w:r>
+      <w:r>
+        <w:t>./logs/output.log</w:t>
+      </w:r>
+      <w:r>
+        <w:t xml:space="preserve"> 2&gt;&amp;1 &amp;</w:t>
       </w:r>
     </w:p>
     <w:p>
@@ -107,7 +113,13 @@
         <w:t>500</w:t>
       </w:r>
       <w:r>
-        <w:t>0 --gpu_id 0 &gt; output.log 2&gt;&amp;1 &amp;</w:t>
+        <w:t xml:space="preserve">0 --gpu_id 0 &gt; </w:t>
+      </w:r>
+      <w:r>
+        <w:t>./logs/output.log</w:t>
+      </w:r>
+      <w:r>
+        <w:t xml:space="preserve"> 2&gt;&amp;1 &amp;</w:t>
       </w:r>
     </w:p>
     <w:p>
@@ -151,7 +163,13 @@
         <w:t>10</w:t>
       </w:r>
       <w:r>
-        <w:t>000 --gpu_id 0 &gt; output.log 2&gt;&amp;1 &amp;</w:t>
+        <w:t xml:space="preserve">000 --gpu_id 0 &gt; </w:t>
+      </w:r>
+      <w:r>
+        <w:t>./logs/output.log</w:t>
+      </w:r>
+      <w:r>
+        <w:t xml:space="preserve"> 2&gt;&amp;1 &amp;</w:t>
       </w:r>
     </w:p>
     <w:p>
@@ -198,7 +216,13 @@
         <w:t>5</w:t>
       </w:r>
       <w:r>
-        <w:t>000 --gpu_id 0 &gt; output.log 2&gt;&amp;1 &amp;</w:t>
+        <w:t xml:space="preserve">000 --gpu_id 0 &gt; </w:t>
+      </w:r>
+      <w:r>
+        <w:t>./logs/output.log</w:t>
+      </w:r>
+      <w:r>
+        <w:t xml:space="preserve"> 2&gt;&amp;1 &amp;</w:t>
       </w:r>
     </w:p>
     <w:p>
@@ -242,7 +266,13 @@
         <w:t>2</w:t>
       </w:r>
       <w:r>
-        <w:t>0000 --gpu_id 0 &gt; output.log 2&gt;&amp;1 &amp;</w:t>
+        <w:t xml:space="preserve">0000 --gpu_id 0 &gt; </w:t>
+      </w:r>
+      <w:r>
+        <w:t>./logs/output.log</w:t>
+      </w:r>
+      <w:r>
+        <w:t xml:space="preserve"> 2&gt;&amp;1 &amp;</w:t>
       </w:r>
     </w:p>
     <w:p>
@@ -286,7 +316,13 @@
         <w:t>25</w:t>
       </w:r>
       <w:r>
-        <w:t>000 --gpu_id 0 &gt; output.log 2&gt;&amp;1 &amp;</w:t>
+        <w:t xml:space="preserve">000 --gpu_id 0 &gt; </w:t>
+      </w:r>
+      <w:r>
+        <w:t>./logs/output.log</w:t>
+      </w:r>
+      <w:r>
+        <w:t xml:space="preserve"> 2&gt;&amp;1 &amp;</w:t>
       </w:r>
     </w:p>
     <w:p>
@@ -330,7 +366,13 @@
         <w:t>3</w:t>
       </w:r>
       <w:r>
-        <w:t>0000 --gpu_id 0 &gt; output.log 2&gt;&amp;1 &amp;</w:t>
+        <w:t xml:space="preserve">0000 --gpu_id 0 &gt; </w:t>
+      </w:r>
+      <w:r>
+        <w:t>./logs/output.log</w:t>
+      </w:r>
+      <w:r>
+        <w:t xml:space="preserve"> 2&gt;&amp;1 &amp;</w:t>
       </w:r>
     </w:p>
     <w:p>
@@ -374,7 +416,13 @@
         <w:t>35</w:t>
       </w:r>
       <w:r>
-        <w:t>000 --gpu_id 0 &gt; output.log 2&gt;&amp;1 &amp;</w:t>
+        <w:t xml:space="preserve">000 --gpu_id 0 &gt; </w:t>
+      </w:r>
+      <w:r>
+        <w:t>./logs/output.log</w:t>
+      </w:r>
+      <w:r>
+        <w:t xml:space="preserve"> 2&gt;&amp;1 &amp;</w:t>
       </w:r>
     </w:p>
     <w:p>
@@ -408,7 +456,13 @@
         <w:t>4</w:t>
       </w:r>
       <w:r>
-        <w:t>5000 --previous_bound 40000 --gpu_id 0 &gt; output.log 2&gt;&amp;1 &amp;</w:t>
+        <w:t xml:space="preserve">5000 --previous_bound 40000 --gpu_id 0 &gt; </w:t>
+      </w:r>
+      <w:r>
+        <w:t>./logs/output.log</w:t>
+      </w:r>
+      <w:r>
+        <w:t xml:space="preserve"> 2&gt;&amp;1 &amp;</w:t>
       </w:r>
     </w:p>
     <w:p>
@@ -448,7 +502,13 @@
         <w:t>45</w:t>
       </w:r>
       <w:r>
-        <w:t>000 --gpu_id 0 &gt; output.log 2&gt;&amp;1 &amp;</w:t>
+        <w:t xml:space="preserve">000 --gpu_id 0 &gt; </w:t>
+      </w:r>
+      <w:r>
+        <w:t>./logs/output.log</w:t>
+      </w:r>
+      <w:r>
+        <w:t xml:space="preserve"> 2&gt;&amp;1 &amp;</w:t>
       </w:r>
     </w:p>
     <w:p>
@@ -488,7 +548,13 @@
         <w:t>5</w:t>
       </w:r>
       <w:r>
-        <w:t>0000 --gpu_id 0 &gt; output.log 2&gt;&amp;1 &amp;</w:t>
+        <w:t xml:space="preserve">0000 --gpu_id 0 &gt; </w:t>
+      </w:r>
+      <w:r>
+        <w:t>./logs/output.log</w:t>
+      </w:r>
+      <w:r>
+        <w:t xml:space="preserve"> 2&gt;&amp;1 &amp;</w:t>
       </w:r>
     </w:p>
     <w:p>
@@ -528,7 +594,13 @@
         <w:t>55</w:t>
       </w:r>
       <w:r>
-        <w:t>000 --gpu_id 0 &gt; output.log 2&gt;&amp;1 &amp;</w:t>
+        <w:t xml:space="preserve">000 --gpu_id 0 &gt; </w:t>
+      </w:r>
+      <w:r>
+        <w:t>./logs/output.log</w:t>
+      </w:r>
+      <w:r>
+        <w:t xml:space="preserve"> 2&gt;&amp;1 &amp;</w:t>
       </w:r>
     </w:p>
     <w:p>
@@ -561,7 +633,13 @@
         <w:t>6</w:t>
       </w:r>
       <w:r>
-        <w:t>0000 --gpu_id 0 &gt; output.log 2&gt;&amp;1 &amp;</w:t>
+        <w:t xml:space="preserve">0000 --gpu_id 0 &gt; </w:t>
+      </w:r>
+      <w:r>
+        <w:t>./logs/output.log</w:t>
+      </w:r>
+      <w:r>
+        <w:t xml:space="preserve"> 2&gt;&amp;1 &amp;</w:t>
       </w:r>
     </w:p>
     <w:p>
@@ -594,7 +672,13 @@
         <w:t>65</w:t>
       </w:r>
       <w:r>
-        <w:t>000 --gpu_id 0 &gt; output.log 2&gt;&amp;1 &amp;</w:t>
+        <w:t xml:space="preserve">000 --gpu_id 0 &gt; </w:t>
+      </w:r>
+      <w:r>
+        <w:t>./logs/output.log</w:t>
+      </w:r>
+      <w:r>
+        <w:t xml:space="preserve"> 2&gt;&amp;1 &amp;</w:t>
       </w:r>
     </w:p>
     <w:p>
@@ -627,7 +711,13 @@
         <w:t>7</w:t>
       </w:r>
       <w:r>
-        <w:t>0000 --gpu_id 0 &gt; output.log 2&gt;&amp;1 &amp;</w:t>
+        <w:t xml:space="preserve">0000 --gpu_id 0 &gt; </w:t>
+      </w:r>
+      <w:r>
+        <w:t>./logs/output.log</w:t>
+      </w:r>
+      <w:r>
+        <w:t xml:space="preserve"> 2&gt;&amp;1 &amp;</w:t>
       </w:r>
     </w:p>
     <w:p>
@@ -661,7 +751,13 @@
         <w:t>75</w:t>
       </w:r>
       <w:r>
-        <w:t>000 --gpu_id 0 &gt; output.log 2&gt;&amp;1 &amp;</w:t>
+        <w:t xml:space="preserve">000 --gpu_id 0 &gt; </w:t>
+      </w:r>
+      <w:r>
+        <w:t>./logs/output.log</w:t>
+      </w:r>
+      <w:r>
+        <w:t xml:space="preserve"> 2&gt;&amp;1 &amp;</w:t>
       </w:r>
     </w:p>
     <w:p>
@@ -699,7 +795,13 @@
         <w:t>CC3M</w:t>
       </w:r>
       <w:r>
-        <w:t xml:space="preserve"> --max_bound 5000 --previous_bound 0 --gpu_id 0 &gt; output.log 2&gt;&amp;1 &amp;</w:t>
+        <w:t xml:space="preserve"> --max_bound 5000 --previous_bound 0 --gpu_id 0 &gt; </w:t>
+      </w:r>
+      <w:r>
+        <w:t>./logs/output.log</w:t>
+      </w:r>
+      <w:r>
+        <w:t xml:space="preserve"> 2&gt;&amp;1 &amp;</w:t>
       </w:r>
     </w:p>
     <w:p>
@@ -724,7 +826,13 @@
         <w:t>CC3M</w:t>
       </w:r>
       <w:r>
-        <w:t xml:space="preserve"> --max_bound 10000 --previous_bound 5000 --gpu_id 0 &gt; output.log 2&gt;&amp;1 &amp;</w:t>
+        <w:t xml:space="preserve"> --max_bound 10000 --previous_bound 5000 --gpu_id 0 &gt; </w:t>
+      </w:r>
+      <w:r>
+        <w:t>./logs/output.log</w:t>
+      </w:r>
+      <w:r>
+        <w:t xml:space="preserve"> 2&gt;&amp;1 &amp;</w:t>
       </w:r>
     </w:p>
     <w:p>
@@ -745,7 +853,13 @@
         <w:t>CC3M</w:t>
       </w:r>
       <w:r>
-        <w:t xml:space="preserve"> --max_bound 15000 --previous_bound 10000 --gpu_id 0 &gt; output.log 2&gt;&amp;1 &amp;</w:t>
+        <w:t xml:space="preserve"> --max_bound 15000 --previous_bound 10000 --gpu_id 0 &gt; </w:t>
+      </w:r>
+      <w:r>
+        <w:t>./logs/output.log</w:t>
+      </w:r>
+      <w:r>
+        <w:t xml:space="preserve"> 2&gt;&amp;1 &amp;</w:t>
       </w:r>
     </w:p>
     <w:p>
@@ -766,7 +880,13 @@
         <w:t>CC3M</w:t>
       </w:r>
       <w:r>
-        <w:t xml:space="preserve"> --max_bound 20000 --previous_bound 15000 --gpu_id 0 &gt; output.log 2&gt;&amp;1 &amp;</w:t>
+        <w:t xml:space="preserve"> --max_bound 20000 --previous_bound 15000 --gpu_id 0 &gt; </w:t>
+      </w:r>
+      <w:r>
+        <w:t>./logs/output.log</w:t>
+      </w:r>
+      <w:r>
+        <w:t xml:space="preserve"> 2&gt;&amp;1 &amp;</w:t>
       </w:r>
     </w:p>
     <w:p>
@@ -791,7 +911,13 @@
         <w:t>CC3M</w:t>
       </w:r>
       <w:r>
-        <w:t xml:space="preserve"> --max_bound 25000 --previous_bound 20000 --gpu_id 0 &gt; output.log 2&gt;&amp;1 &amp;</w:t>
+        <w:t xml:space="preserve"> --max_bound 25000 --previous_bound 20000 --gpu_id 0 &gt; </w:t>
+      </w:r>
+      <w:r>
+        <w:t>./logs/output.log</w:t>
+      </w:r>
+      <w:r>
+        <w:t xml:space="preserve"> 2&gt;&amp;1 &amp;</w:t>
       </w:r>
     </w:p>
     <w:p>
@@ -812,7 +938,13 @@
         <w:t>CC3M</w:t>
       </w:r>
       <w:r>
-        <w:t xml:space="preserve"> --max_bound 30000 --previous_bound 25000 --gpu_id 0 &gt; output.log 2&gt;&amp;1 &amp;</w:t>
+        <w:t xml:space="preserve"> --max_bound 30000 --previous_bound 25000 --gpu_id 0 &gt; </w:t>
+      </w:r>
+      <w:r>
+        <w:t>./logs/output.log</w:t>
+      </w:r>
+      <w:r>
+        <w:t xml:space="preserve"> 2&gt;&amp;1 &amp;</w:t>
       </w:r>
     </w:p>
     <w:p>
@@ -833,7 +965,13 @@
         <w:t>CC3M</w:t>
       </w:r>
       <w:r>
-        <w:t xml:space="preserve"> --max_bound 35000 --previous_bound 30000 --gpu_id 0 &gt; output.log 2&gt;&amp;1 &amp;</w:t>
+        <w:t xml:space="preserve"> --max_bound 35000 --previous_bound 30000 --gpu_id 0 &gt; </w:t>
+      </w:r>
+      <w:r>
+        <w:t>./logs/output.log</w:t>
+      </w:r>
+      <w:r>
+        <w:t xml:space="preserve"> 2&gt;&amp;1 &amp;</w:t>
       </w:r>
     </w:p>
     <w:p>
@@ -854,7 +992,13 @@
         <w:t>CC3M</w:t>
       </w:r>
       <w:r>
-        <w:t xml:space="preserve"> --max_bound 40000 --previous_bound 35000 --gpu_id 0 &gt; output.log 2&gt;&amp;1 &amp;</w:t>
+        <w:t xml:space="preserve"> --max_bound 40000 --previous_bound 35000 --gpu_id 0 &gt; </w:t>
+      </w:r>
+      <w:r>
+        <w:t>./logs/output.log</w:t>
+      </w:r>
+      <w:r>
+        <w:t xml:space="preserve"> 2&gt;&amp;1 &amp;</w:t>
       </w:r>
     </w:p>
     <w:p>
@@ -875,7 +1019,13 @@
         <w:t>CC3M</w:t>
       </w:r>
       <w:r>
-        <w:t xml:space="preserve"> --max_bound 45000 --previous_bound 40000 --gpu_id 0 &gt; output.log 2&gt;&amp;1 &amp;</w:t>
+        <w:t xml:space="preserve"> --max_bound 45000 --previous_bound 40000 --gpu_id 0 &gt; </w:t>
+      </w:r>
+      <w:r>
+        <w:t>./logs/output.log</w:t>
+      </w:r>
+      <w:r>
+        <w:t xml:space="preserve"> 2&gt;&amp;1 &amp;</w:t>
       </w:r>
     </w:p>
     <w:p>
@@ -896,7 +1046,13 @@
         <w:t>CC3M</w:t>
       </w:r>
       <w:r>
-        <w:t xml:space="preserve"> --max_bound 50000 --previous_bound 45000 --gpu_id 0 &gt; output.log 2&gt;&amp;1 &amp;</w:t>
+        <w:t xml:space="preserve"> --max_bound 50000 --previous_bound 45000 --gpu_id 0 &gt; </w:t>
+      </w:r>
+      <w:r>
+        <w:t>./logs/output.log</w:t>
+      </w:r>
+      <w:r>
+        <w:t xml:space="preserve"> 2&gt;&amp;1 &amp;</w:t>
       </w:r>
     </w:p>
     <w:p>
@@ -917,7 +1073,13 @@
         <w:t>CC3M</w:t>
       </w:r>
       <w:r>
-        <w:t xml:space="preserve"> --max_bound 55000 --previous_bound 50000 --gpu_id 0 &gt; output.log 2&gt;&amp;1 &amp;</w:t>
+        <w:t xml:space="preserve"> --max_bound 55000 --previous_bound 50000 --gpu_id 0 &gt; </w:t>
+      </w:r>
+      <w:r>
+        <w:t>./logs/output.log</w:t>
+      </w:r>
+      <w:r>
+        <w:t xml:space="preserve"> 2&gt;&amp;1 &amp;</w:t>
       </w:r>
     </w:p>
     <w:p>
@@ -938,7 +1100,13 @@
         <w:t>CC3M</w:t>
       </w:r>
       <w:r>
-        <w:t xml:space="preserve"> --max_bound 60000 --previous_bound 55000 --gpu_id 0 &gt; output.log 2&gt;&amp;1 &amp;</w:t>
+        <w:t xml:space="preserve"> --max_bound 60000 --previous_bound 55000 --gpu_id 0 &gt; </w:t>
+      </w:r>
+      <w:r>
+        <w:t>./logs/output.log</w:t>
+      </w:r>
+      <w:r>
+        <w:t xml:space="preserve"> 2&gt;&amp;1 &amp;</w:t>
       </w:r>
     </w:p>
     <w:p>
@@ -959,7 +1127,13 @@
         <w:t>CC3M</w:t>
       </w:r>
       <w:r>
-        <w:t xml:space="preserve"> --max_bound 65000 --previous_bound 60000 --gpu_id 0 &gt; output.log 2&gt;&amp;1 &amp;</w:t>
+        <w:t xml:space="preserve"> --max_bound 65000 --previous_bound 60000 --gpu_id 0 &gt; </w:t>
+      </w:r>
+      <w:r>
+        <w:t>./logs/output.log</w:t>
+      </w:r>
+      <w:r>
+        <w:t xml:space="preserve"> 2&gt;&amp;1 &amp;</w:t>
       </w:r>
     </w:p>
     <w:p>
@@ -980,7 +1154,13 @@
         <w:t>CC3M</w:t>
       </w:r>
       <w:r>
-        <w:t xml:space="preserve"> --max_bound 70000 --previous_bound 65000 --gpu_id 0 &gt; output.log 2&gt;&amp;1 &amp;</w:t>
+        <w:t xml:space="preserve"> --max_bound 70000 --previous_bound 65000 --gpu_id 0 &gt; </w:t>
+      </w:r>
+      <w:r>
+        <w:t>./logs/output.log</w:t>
+      </w:r>
+      <w:r>
+        <w:t xml:space="preserve"> 2&gt;&amp;1 &amp;</w:t>
       </w:r>
     </w:p>
     <w:p>
@@ -1001,7 +1181,13 @@
         <w:t>CC3M</w:t>
       </w:r>
       <w:r>
-        <w:t xml:space="preserve"> --max_bound 75000 --previous_bound 70000 --gpu_id 0 &gt; output.log 2&gt;&amp;1 &amp;</w:t>
+        <w:t xml:space="preserve"> --max_bound 75000 --previous_bound 70000 --gpu_id 0 &gt; </w:t>
+      </w:r>
+      <w:r>
+        <w:t>./logs/output.log</w:t>
+      </w:r>
+      <w:r>
+        <w:t xml:space="preserve"> 2&gt;&amp;1 &amp;</w:t>
       </w:r>
     </w:p>
     <w:p>
@@ -1034,7 +1220,13 @@
         <w:t>75</w:t>
       </w:r>
       <w:r>
-        <w:t>000 --gpu_id 0 &gt; output.log 2&gt;&amp;1 &amp;</w:t>
+        <w:t xml:space="preserve">000 --gpu_id 0 &gt; </w:t>
+      </w:r>
+      <w:r>
+        <w:t>./logs/output.log</w:t>
+      </w:r>
+      <w:r>
+        <w:t xml:space="preserve"> 2&gt;&amp;1 &amp;</w:t>
       </w:r>
     </w:p>
     <w:p>
@@ -1069,7 +1261,13 @@
         <w:t>VISUAL_GENOME</w:t>
       </w:r>
       <w:r>
-        <w:t xml:space="preserve"> --max_bound 5000 --previous_bound 0 --gpu_id 0 &gt; output.log 2&gt;&amp;1 &amp;</w:t>
+        <w:t xml:space="preserve"> --max_bound 5000 --previous_bound 0 --gpu_id 0 &gt; </w:t>
+      </w:r>
+      <w:r>
+        <w:t>./logs/output.log</w:t>
+      </w:r>
+      <w:r>
+        <w:t xml:space="preserve"> 2&gt;&amp;1 &amp;</w:t>
       </w:r>
     </w:p>
     <w:p>
@@ -1092,7 +1290,13 @@
         <w:t>VISUAL_GENOME</w:t>
       </w:r>
       <w:r>
-        <w:t xml:space="preserve"> --max_bound 10000 --previous_bound 5000 --gpu_id 0 &gt; output.log 2&gt;&amp;1 &amp;</w:t>
+        <w:t xml:space="preserve"> --max_bound 10000 --previous_bound 5000 --gpu_id 0 &gt; </w:t>
+      </w:r>
+      <w:r>
+        <w:t>./logs/output.log</w:t>
+      </w:r>
+      <w:r>
+        <w:t xml:space="preserve"> 2&gt;&amp;1 &amp;</w:t>
       </w:r>
     </w:p>
     <w:p>
@@ -1111,7 +1315,13 @@
         <w:t>VISUAL_GENOME</w:t>
       </w:r>
       <w:r>
-        <w:t xml:space="preserve"> --max_bound 15000 --previous_bound 10000 --gpu_id 0 &gt; output.log 2&gt;&amp;1 &amp;</w:t>
+        <w:t xml:space="preserve"> --max_bound 15000 --previous_bound 10000 --gpu_id 0 &gt; </w:t>
+      </w:r>
+      <w:r>
+        <w:t>./logs/output.log</w:t>
+      </w:r>
+      <w:r>
+        <w:t xml:space="preserve"> 2&gt;&amp;1 &amp;</w:t>
       </w:r>
     </w:p>
     <w:p>
@@ -1130,7 +1340,13 @@
         <w:t>VISUAL_GENOME</w:t>
       </w:r>
       <w:r>
-        <w:t xml:space="preserve"> --max_bound 20000 --previous_bound 15000 --gpu_id 0 &gt; output.log 2&gt;&amp;1 &amp;</w:t>
+        <w:t xml:space="preserve"> --max_bound 20000 --previous_bound 15000 --gpu_id 0 &gt; </w:t>
+      </w:r>
+      <w:r>
+        <w:t>./logs/output.log</w:t>
+      </w:r>
+      <w:r>
+        <w:t xml:space="preserve"> 2&gt;&amp;1 &amp;</w:t>
       </w:r>
     </w:p>
     <w:p>
@@ -1153,7 +1369,13 @@
         <w:t>VISUAL_GENOME</w:t>
       </w:r>
       <w:r>
-        <w:t xml:space="preserve"> --max_bound 25000 --previous_bound 20000 --gpu_id 0 &gt; output.log 2&gt;&amp;1 &amp;</w:t>
+        <w:t xml:space="preserve"> --max_bound 25000 --previous_bound 20000 --gpu_id 0 &gt; </w:t>
+      </w:r>
+      <w:r>
+        <w:t>./logs/output.log</w:t>
+      </w:r>
+      <w:r>
+        <w:t xml:space="preserve"> 2&gt;&amp;1 &amp;</w:t>
       </w:r>
     </w:p>
     <w:p>
@@ -1173,7 +1395,13 @@
         <w:t>VISUAL_GENOME</w:t>
       </w:r>
       <w:r>
-        <w:t xml:space="preserve"> --max_bound 30000 --previous_bound 25000 --gpu_id 0 &gt; output.log 2&gt;&amp;1 &amp;</w:t>
+        <w:t xml:space="preserve"> --max_bound 30000 --previous_bound 25000 --gpu_id 0 &gt; </w:t>
+      </w:r>
+      <w:r>
+        <w:t>./logs/output.log</w:t>
+      </w:r>
+      <w:r>
+        <w:t xml:space="preserve"> 2&gt;&amp;1 &amp;</w:t>
       </w:r>
     </w:p>
     <w:p>
@@ -1192,7 +1420,13 @@
         <w:t>VISUAL_GENOME</w:t>
       </w:r>
       <w:r>
-        <w:t xml:space="preserve"> --max_bound 35000 --previous_bound 30000 --gpu_id 0 &gt; output.log 2&gt;&amp;1 &amp;</w:t>
+        <w:t xml:space="preserve"> --max_bound 35000 --previous_bound 30000 --gpu_id 0 &gt; </w:t>
+      </w:r>
+      <w:r>
+        <w:t>./logs/output.log</w:t>
+      </w:r>
+      <w:r>
+        <w:t xml:space="preserve"> 2&gt;&amp;1 &amp;</w:t>
       </w:r>
     </w:p>
     <w:p>
@@ -1211,7 +1445,13 @@
         <w:t>VISUAL_GENOME</w:t>
       </w:r>
       <w:r>
-        <w:t xml:space="preserve"> --max_bound 40000 --previous_bound 35000 --gpu_id 0 &gt; output.log 2&gt;&amp;1 &amp;</w:t>
+        <w:t xml:space="preserve"> --max_bound 40000 --previous_bound 35000 --gpu_id 0 &gt; </w:t>
+      </w:r>
+      <w:r>
+        <w:t>./logs/output.log</w:t>
+      </w:r>
+      <w:r>
+        <w:t xml:space="preserve"> 2&gt;&amp;1 &amp;</w:t>
       </w:r>
     </w:p>
     <w:p>
@@ -1230,7 +1470,13 @@
         <w:t>VISUAL_GENOME</w:t>
       </w:r>
       <w:r>
-        <w:t xml:space="preserve"> --max_bound 45000 --previous_bound 40000 --gpu_id 0 &gt; output.log 2&gt;&amp;1 &amp;</w:t>
+        <w:t xml:space="preserve"> --max_bound 45000 --previous_bound 40000 --gpu_id 0 &gt; </w:t>
+      </w:r>
+      <w:r>
+        <w:t>./logs/output.log</w:t>
+      </w:r>
+      <w:r>
+        <w:t xml:space="preserve"> 2&gt;&amp;1 &amp;</w:t>
       </w:r>
     </w:p>
     <w:p>
@@ -1249,7 +1495,13 @@
         <w:t>VISUAL_GENOME</w:t>
       </w:r>
       <w:r>
-        <w:t xml:space="preserve"> --max_bound 50000 --previous_bound 45000 --gpu_id 0 &gt; output.log 2&gt;&amp;1 &amp;</w:t>
+        <w:t xml:space="preserve"> --max_bound 50000 --previous_bound 45000 --gpu_id 0 &gt; </w:t>
+      </w:r>
+      <w:r>
+        <w:t>./logs/output.log</w:t>
+      </w:r>
+      <w:r>
+        <w:t xml:space="preserve"> 2&gt;&amp;1 &amp;</w:t>
       </w:r>
     </w:p>
     <w:p>
@@ -1268,7 +1520,13 @@
         <w:t>VISUAL_GENOME</w:t>
       </w:r>
       <w:r>
-        <w:t xml:space="preserve"> --max_bound 55000 --previous_bound 50000 --gpu_id 0 &gt; output.log 2&gt;&amp;1 &amp;</w:t>
+        <w:t xml:space="preserve"> --max_bound 55000 --previous_bound 50000 --gpu_id 0 &gt; </w:t>
+      </w:r>
+      <w:r>
+        <w:t>./logs/output.log</w:t>
+      </w:r>
+      <w:r>
+        <w:t xml:space="preserve"> 2&gt;&amp;1 &amp;</w:t>
       </w:r>
     </w:p>
     <w:p>
@@ -1288,7 +1546,13 @@
         <w:t>VISUAL_GENOME</w:t>
       </w:r>
       <w:r>
-        <w:t xml:space="preserve"> --max_bound 60000 --previous_bound 55000 --gpu_id 0 &gt; output.log 2&gt;&amp;1 &amp;</w:t>
+        <w:t xml:space="preserve"> --max_bound 60000 --previous_bound 55000 --gpu_id 0 &gt; </w:t>
+      </w:r>
+      <w:r>
+        <w:t>./logs/output.log</w:t>
+      </w:r>
+      <w:r>
+        <w:t xml:space="preserve"> 2&gt;&amp;1 &amp;</w:t>
       </w:r>
     </w:p>
     <w:p>
@@ -1307,7 +1571,13 @@
         <w:t>VISUAL_GENOME</w:t>
       </w:r>
       <w:r>
-        <w:t xml:space="preserve"> --max_bound 65000 --previous_bound 60000 --gpu_id 0 &gt; output.log 2&gt;&amp;1 &amp;</w:t>
+        <w:t xml:space="preserve"> --max_bound 65000 --previous_bound 60000 --gpu_id 0 &gt; </w:t>
+      </w:r>
+      <w:r>
+        <w:t>./logs/output.log</w:t>
+      </w:r>
+      <w:r>
+        <w:t xml:space="preserve"> 2&gt;&amp;1 &amp;</w:t>
       </w:r>
     </w:p>
     <w:p>
@@ -1326,7 +1596,13 @@
         <w:t>VISUAL_GENOME</w:t>
       </w:r>
       <w:r>
-        <w:t xml:space="preserve"> --max_bound 70000 --previous_bound 65000 --gpu_id 0 &gt; output.log 2&gt;&amp;1 &amp;</w:t>
+        <w:t xml:space="preserve"> --max_bound 70000 --previous_bound 65000 --gpu_id 0 &gt; </w:t>
+      </w:r>
+      <w:r>
+        <w:t>./logs/output.log</w:t>
+      </w:r>
+      <w:r>
+        <w:t xml:space="preserve"> 2&gt;&amp;1 &amp;</w:t>
       </w:r>
     </w:p>
     <w:p>
@@ -1345,7 +1621,13 @@
         <w:t>VISUAL_GENOME</w:t>
       </w:r>
       <w:r>
-        <w:t xml:space="preserve"> --max_bound 75000 --previous_bound 70000 --gpu_id 0 &gt; output.log 2&gt;&amp;1 &amp;</w:t>
+        <w:t xml:space="preserve"> --max_bound 75000 --previous_bound 70000 --gpu_id 0 &gt; </w:t>
+      </w:r>
+      <w:r>
+        <w:t>./logs/output.log</w:t>
+      </w:r>
+      <w:r>
+        <w:t xml:space="preserve"> 2&gt;&amp;1 &amp;</w:t>
       </w:r>
     </w:p>
     <w:p>
@@ -1376,7 +1658,13 @@
         <w:t>75</w:t>
       </w:r>
       <w:r>
-        <w:t>000 --gpu_id 0 &gt; output.log 2&gt;&amp;1 &amp;</w:t>
+        <w:t xml:space="preserve">000 --gpu_id 0 &gt; </w:t>
+      </w:r>
+      <w:r>
+        <w:t>./logs/output.log</w:t>
+      </w:r>
+      <w:r>
+        <w:t xml:space="preserve"> 2&gt;&amp;1 &amp;</w:t>
       </w:r>
       <w:r>
         <w:br w:type="page"/>
@@ -1442,7 +1730,13 @@
         <w:t>MSCOCO</w:t>
       </w:r>
       <w:r>
-        <w:t xml:space="preserve"> --max_bound 5000 --previous_bound 0 --gpu_id 0 &gt; output.log 2&gt;&amp;1 &amp;</w:t>
+        <w:t xml:space="preserve"> --max_bound 5000 --previous_bound 0 --gpu_id 0 &gt; </w:t>
+      </w:r>
+      <w:r>
+        <w:t>./logs/output.log</w:t>
+      </w:r>
+      <w:r>
+        <w:t xml:space="preserve"> 2&gt;&amp;1 &amp;</w:t>
       </w:r>
     </w:p>
     <w:p>
@@ -1457,7 +1751,13 @@
         <w:t xml:space="preserve"> --aggregate True </w:t>
       </w:r>
       <w:r>
-        <w:t>--gpu_id 0 &gt; output.log 2&gt;&amp;1 &amp;</w:t>
+        <w:t xml:space="preserve">--gpu_id 0 &gt; </w:t>
+      </w:r>
+      <w:r>
+        <w:t>./logs/output.log</w:t>
+      </w:r>
+      <w:r>
+        <w:t xml:space="preserve"> 2&gt;&amp;1 &amp;</w:t>
       </w:r>
     </w:p>
     <w:p>
@@ -1495,16 +1795,28 @@
         <w:t>MSCOCO</w:t>
       </w:r>
       <w:r>
-        <w:t xml:space="preserve"> --max_bound 10000 --previous_bound 5000 --gpu_id 0 &gt; output.log 2&gt;&amp;1 &amp;</w:t>
-      </w:r>
-    </w:p>
-    <w:p>
-      <w:pPr>
-        <w:spacing w:before="0"/>
-        <w:ind w:left="0"/>
-      </w:pPr>
-      <w:r>
-        <w:t>python ./main.py --functionality "IMG_CAPTIONING" --project_root [PROJECT_PATH] --dataset_name MSCOCO --max_bound 10000 --previous_bound 5000 --aggregate True --gpu_id 0 &gt; output.log 2&gt;&amp;1 &amp;</w:t>
+        <w:t xml:space="preserve"> --max_bound 10000 --previous_bound 5000 --gpu_id 0 &gt; </w:t>
+      </w:r>
+      <w:r>
+        <w:t>./logs/output.log</w:t>
+      </w:r>
+      <w:r>
+        <w:t xml:space="preserve"> 2&gt;&amp;1 &amp;</w:t>
+      </w:r>
+    </w:p>
+    <w:p>
+      <w:pPr>
+        <w:spacing w:before="0"/>
+        <w:ind w:left="0"/>
+      </w:pPr>
+      <w:r>
+        <w:t xml:space="preserve">python ./main.py --functionality "IMG_CAPTIONING" --project_root [PROJECT_PATH] --dataset_name MSCOCO --max_bound 10000 --previous_bound 5000 --aggregate True --gpu_id 0 &gt; </w:t>
+      </w:r>
+      <w:r>
+        <w:t>./logs/output.log</w:t>
+      </w:r>
+      <w:r>
+        <w:t xml:space="preserve"> 2&gt;&amp;1 &amp;</w:t>
       </w:r>
     </w:p>
     <w:p>
@@ -1542,7 +1854,13 @@
         <w:t>MSCOCO</w:t>
       </w:r>
       <w:r>
-        <w:t xml:space="preserve"> --max_bound 15000 --previous_bound 10000 --gpu_id 0 &gt; output.log 2&gt;&amp;1 &amp;</w:t>
+        <w:t xml:space="preserve"> --max_bound 15000 --previous_bound 10000 --gpu_id 0 &gt; </w:t>
+      </w:r>
+      <w:r>
+        <w:t>./logs/output.log</w:t>
+      </w:r>
+      <w:r>
+        <w:t xml:space="preserve"> 2&gt;&amp;1 &amp;</w:t>
       </w:r>
     </w:p>
     <w:p>
@@ -1557,7 +1875,13 @@
         <w:t xml:space="preserve">--aggregate True </w:t>
       </w:r>
       <w:r>
-        <w:t>--gpu_id 0 &gt; output.log 2&gt;&amp;1 &amp;</w:t>
+        <w:t xml:space="preserve">--gpu_id 0 &gt; </w:t>
+      </w:r>
+      <w:r>
+        <w:t>./logs/output.log</w:t>
+      </w:r>
+      <w:r>
+        <w:t xml:space="preserve"> 2&gt;&amp;1 &amp;</w:t>
       </w:r>
     </w:p>
     <w:p>
@@ -1601,7 +1925,13 @@
         <w:t>5</w:t>
       </w:r>
       <w:r>
-        <w:t>000 --gpu_id 0 &gt; output.log 2&gt;&amp;1 &amp;</w:t>
+        <w:t xml:space="preserve">000 --gpu_id 0 &gt; </w:t>
+      </w:r>
+      <w:r>
+        <w:t>./logs/output.log</w:t>
+      </w:r>
+      <w:r>
+        <w:t xml:space="preserve"> 2&gt;&amp;1 &amp;</w:t>
       </w:r>
     </w:p>
     <w:p>
@@ -1616,7 +1946,13 @@
         <w:t xml:space="preserve">--aggregate True </w:t>
       </w:r>
       <w:r>
-        <w:t>--gpu_id 0 &gt; output.log 2&gt;&amp;1 &amp;</w:t>
+        <w:t xml:space="preserve">--gpu_id 0 &gt; </w:t>
+      </w:r>
+      <w:r>
+        <w:t>./logs/output.log</w:t>
+      </w:r>
+      <w:r>
+        <w:t xml:space="preserve"> 2&gt;&amp;1 &amp;</w:t>
       </w:r>
     </w:p>
     <w:p>
@@ -1642,6 +1978,7 @@
         <w:ind w:left="0"/>
       </w:pPr>
       <w:r>
+        <w:lastRenderedPageBreak/>
         <w:t>python ./main.py --functionality "</w:t>
       </w:r>
       <w:r>
@@ -1654,23 +1991,34 @@
         <w:t>MSCOCO</w:t>
       </w:r>
       <w:r>
-        <w:t xml:space="preserve"> --max_bound 25000 --previous_bound 20000 --gpu_id 0 &gt; output.log 2&gt;&amp;1 &amp;</w:t>
-      </w:r>
-    </w:p>
-    <w:p>
-      <w:pPr>
-        <w:spacing w:before="0"/>
-        <w:ind w:left="0"/>
-      </w:pPr>
-      <w:r>
-        <w:lastRenderedPageBreak/>
+        <w:t xml:space="preserve"> --max_bound 25000 --previous_bound 20000 --gpu_id 0 &gt; </w:t>
+      </w:r>
+      <w:r>
+        <w:t>./logs/output.log</w:t>
+      </w:r>
+      <w:r>
+        <w:t xml:space="preserve"> 2&gt;&amp;1 &amp;</w:t>
+      </w:r>
+    </w:p>
+    <w:p>
+      <w:pPr>
+        <w:spacing w:before="0"/>
+        <w:ind w:left="0"/>
+      </w:pPr>
+      <w:r>
         <w:t xml:space="preserve">python ./main.py --functionality "IMG_CAPTIONING" --project_root [PROJECT_PATH] --dataset_name MSCOCO --max_bound 25000 --previous_bound 20000 </w:t>
       </w:r>
       <w:r>
         <w:t xml:space="preserve">--aggregate True </w:t>
       </w:r>
       <w:r>
-        <w:t>--gpu_id 0 &gt; output.log 2&gt;&amp;1 &amp;</w:t>
+        <w:t xml:space="preserve">--gpu_id 0 &gt; </w:t>
+      </w:r>
+      <w:r>
+        <w:t>./logs/output.log</w:t>
+      </w:r>
+      <w:r>
+        <w:t xml:space="preserve"> 2&gt;&amp;1 &amp;</w:t>
       </w:r>
     </w:p>
     <w:p>
@@ -1708,7 +2056,13 @@
         <w:t>MSCOCO</w:t>
       </w:r>
       <w:r>
-        <w:t xml:space="preserve"> --max_bound 30000 --previous_bound 25000 --gpu_id 0 &gt; output.log 2&gt;&amp;1 &amp;</w:t>
+        <w:t xml:space="preserve"> --max_bound 30000 --previous_bound 25000 --gpu_id 0 &gt; </w:t>
+      </w:r>
+      <w:r>
+        <w:t>./logs/output.log</w:t>
+      </w:r>
+      <w:r>
+        <w:t xml:space="preserve"> 2&gt;&amp;1 &amp;</w:t>
       </w:r>
     </w:p>
     <w:p>
@@ -1723,7 +2077,13 @@
         <w:t xml:space="preserve">--aggregate True </w:t>
       </w:r>
       <w:r>
-        <w:t>--gpu_id 0 &gt; output.log 2&gt;&amp;1 &amp;</w:t>
+        <w:t xml:space="preserve">--gpu_id 0 &gt; </w:t>
+      </w:r>
+      <w:r>
+        <w:t>./logs/output.log</w:t>
+      </w:r>
+      <w:r>
+        <w:t xml:space="preserve"> 2&gt;&amp;1 &amp;</w:t>
       </w:r>
     </w:p>
     <w:p>
@@ -1761,7 +2121,13 @@
         <w:t>MSCOCO</w:t>
       </w:r>
       <w:r>
-        <w:t xml:space="preserve"> --max_bound 35000 --previous_bound 30000 --gpu_id 0 &gt; output.log 2&gt;&amp;1 &amp;</w:t>
+        <w:t xml:space="preserve"> --max_bound 35000 --previous_bound 30000 --gpu_id 0 &gt; </w:t>
+      </w:r>
+      <w:r>
+        <w:t>./logs/output.log</w:t>
+      </w:r>
+      <w:r>
+        <w:t xml:space="preserve"> 2&gt;&amp;1 &amp;</w:t>
       </w:r>
     </w:p>
     <w:p>
@@ -1776,7 +2142,13 @@
         <w:t xml:space="preserve">--aggregate True </w:t>
       </w:r>
       <w:r>
-        <w:t>--gpu_id 0 &gt; output.log 2&gt;&amp;1 &amp;</w:t>
+        <w:t xml:space="preserve">--gpu_id 0 &gt; </w:t>
+      </w:r>
+      <w:r>
+        <w:t>./logs/output.log</w:t>
+      </w:r>
+      <w:r>
+        <w:t xml:space="preserve"> 2&gt;&amp;1 &amp;</w:t>
       </w:r>
     </w:p>
     <w:p>
@@ -1810,7 +2182,13 @@
         <w:t>MSCOCO</w:t>
       </w:r>
       <w:r>
-        <w:t xml:space="preserve"> --max_bound 40000 --previous_bound 35000 --gpu_id 0 &gt; output.log 2&gt;&amp;1 &amp;</w:t>
+        <w:t xml:space="preserve"> --max_bound 40000 --previous_bound 35000 --gpu_id 0 &gt; </w:t>
+      </w:r>
+      <w:r>
+        <w:t>./logs/output.log</w:t>
+      </w:r>
+      <w:r>
+        <w:t xml:space="preserve"> 2&gt;&amp;1 &amp;</w:t>
       </w:r>
     </w:p>
     <w:p>
@@ -1825,7 +2203,13 @@
         <w:t xml:space="preserve">--aggregate True </w:t>
       </w:r>
       <w:r>
-        <w:t>--gpu_id 0 &gt; output.log 2&gt;&amp;1 &amp;</w:t>
+        <w:t xml:space="preserve">--gpu_id 0 &gt; </w:t>
+      </w:r>
+      <w:r>
+        <w:t>./logs/output.log</w:t>
+      </w:r>
+      <w:r>
+        <w:t xml:space="preserve"> 2&gt;&amp;1 &amp;</w:t>
       </w:r>
     </w:p>
     <w:p>
@@ -1847,6 +2231,7 @@
         <w:ind w:left="0"/>
       </w:pPr>
       <w:r>
+        <w:lastRenderedPageBreak/>
         <w:t>python ./main.py --functionality "</w:t>
       </w:r>
       <w:r>
@@ -1859,7 +2244,13 @@
         <w:t>MSCOCO</w:t>
       </w:r>
       <w:r>
-        <w:t xml:space="preserve"> --max_bound 45000 --previous_bound 40000 --gpu_id 0 &gt; output.log 2&gt;&amp;1 &amp;</w:t>
+        <w:t xml:space="preserve"> --max_bound 45000 --previous_bound 40000 --gpu_id 0 &gt; </w:t>
+      </w:r>
+      <w:r>
+        <w:t>./logs/output.log</w:t>
+      </w:r>
+      <w:r>
+        <w:t xml:space="preserve"> 2&gt;&amp;1 &amp;</w:t>
       </w:r>
     </w:p>
     <w:p>
@@ -1874,7 +2265,13 @@
         <w:t xml:space="preserve">--aggregate True </w:t>
       </w:r>
       <w:r>
-        <w:t>--gpu_id 0 &gt; output.log 2&gt;&amp;1 &amp;</w:t>
+        <w:t xml:space="preserve">--gpu_id 0 &gt; </w:t>
+      </w:r>
+      <w:r>
+        <w:t>./logs/output.log</w:t>
+      </w:r>
+      <w:r>
+        <w:t xml:space="preserve"> 2&gt;&amp;1 &amp;</w:t>
       </w:r>
     </w:p>
     <w:p>
@@ -1896,6 +2293,189 @@
         <w:ind w:left="0"/>
       </w:pPr>
       <w:r>
+        <w:t>python ./main.py --functionality "</w:t>
+      </w:r>
+      <w:r>
+        <w:t>IMG_CAPTIONING</w:t>
+      </w:r>
+      <w:r>
+        <w:t xml:space="preserve">" --project_root [PROJECT_PATH] --dataset_name </w:t>
+      </w:r>
+      <w:r>
+        <w:t>MSCOCO</w:t>
+      </w:r>
+      <w:r>
+        <w:t xml:space="preserve"> --max_bound 50000 --previous_bound 45000 --gpu_id 0 &gt; </w:t>
+      </w:r>
+      <w:r>
+        <w:t>./logs/output.log</w:t>
+      </w:r>
+      <w:r>
+        <w:t xml:space="preserve"> 2&gt;&amp;1 &amp;</w:t>
+      </w:r>
+    </w:p>
+    <w:p>
+      <w:pPr>
+        <w:spacing w:before="0"/>
+        <w:ind w:left="0"/>
+      </w:pPr>
+      <w:r>
+        <w:t xml:space="preserve">python ./main.py --functionality "IMG_CAPTIONING" --project_root [PROJECT_PATH] --dataset_name MSCOCO --max_bound 50000 --previous_bound 45000 </w:t>
+      </w:r>
+      <w:r>
+        <w:t xml:space="preserve">--aggregate True </w:t>
+      </w:r>
+      <w:r>
+        <w:t xml:space="preserve">--gpu_id 0 &gt; </w:t>
+      </w:r>
+      <w:r>
+        <w:t>./logs/output.log</w:t>
+      </w:r>
+      <w:r>
+        <w:t xml:space="preserve"> 2&gt;&amp;1 &amp;</w:t>
+      </w:r>
+    </w:p>
+    <w:p>
+      <w:pPr>
+        <w:spacing w:before="0"/>
+        <w:ind w:left="0"/>
+      </w:pPr>
+      <w:r>
+        <w:rPr>
+          <w:i/>
+          <w:iCs/>
+        </w:rPr>
+        <w:t>DONE</w:t>
+      </w:r>
+    </w:p>
+    <w:p>
+      <w:pPr>
+        <w:spacing w:before="0"/>
+        <w:ind w:left="0"/>
+      </w:pPr>
+      <w:r>
+        <w:t>python ./main.py --functionality "</w:t>
+      </w:r>
+      <w:r>
+        <w:t>IMG_CAPTIONING</w:t>
+      </w:r>
+      <w:r>
+        <w:t xml:space="preserve">" --project_root [PROJECT_PATH] --dataset_name </w:t>
+      </w:r>
+      <w:r>
+        <w:t>MSCOCO</w:t>
+      </w:r>
+      <w:r>
+        <w:t xml:space="preserve"> --max_bound 55000 --previous_bound 50000 --gpu_id 0 &gt; </w:t>
+      </w:r>
+      <w:r>
+        <w:t>./logs/output.log</w:t>
+      </w:r>
+      <w:r>
+        <w:t xml:space="preserve"> 2&gt;&amp;1 &amp;</w:t>
+      </w:r>
+    </w:p>
+    <w:p>
+      <w:pPr>
+        <w:spacing w:before="0"/>
+        <w:ind w:left="0"/>
+      </w:pPr>
+      <w:r>
+        <w:t xml:space="preserve">python ./main.py --functionality "IMG_CAPTIONING" --project_root [PROJECT_PATH] --dataset_name MSCOCO --max_bound 55000 --previous_bound 50000 </w:t>
+      </w:r>
+      <w:r>
+        <w:t xml:space="preserve">--aggregate True </w:t>
+      </w:r>
+      <w:r>
+        <w:t xml:space="preserve">--gpu_id 0 &gt; </w:t>
+      </w:r>
+      <w:r>
+        <w:t>./logs/output.log</w:t>
+      </w:r>
+      <w:r>
+        <w:t xml:space="preserve"> 2&gt;&amp;1 &amp;</w:t>
+      </w:r>
+    </w:p>
+    <w:p>
+      <w:pPr>
+        <w:spacing w:before="0"/>
+        <w:ind w:left="0"/>
+      </w:pPr>
+      <w:r>
+        <w:rPr>
+          <w:i/>
+          <w:iCs/>
+        </w:rPr>
+        <w:t>DONE</w:t>
+      </w:r>
+    </w:p>
+    <w:p>
+      <w:pPr>
+        <w:spacing w:before="0"/>
+        <w:ind w:left="0"/>
+      </w:pPr>
+      <w:r>
+        <w:t>python ./main.py --functionality "</w:t>
+      </w:r>
+      <w:r>
+        <w:t>IMG_CAPTIONING</w:t>
+      </w:r>
+      <w:r>
+        <w:t xml:space="preserve">" --project_root [PROJECT_PATH] --dataset_name </w:t>
+      </w:r>
+      <w:r>
+        <w:t>MSCOCO</w:t>
+      </w:r>
+      <w:r>
+        <w:t xml:space="preserve"> --max_bound 60000 --previous_bound 55000 --gpu_id 0 &gt; </w:t>
+      </w:r>
+      <w:r>
+        <w:t>./logs/output.log</w:t>
+      </w:r>
+      <w:r>
+        <w:t xml:space="preserve"> 2&gt;&amp;1 &amp;</w:t>
+      </w:r>
+    </w:p>
+    <w:p>
+      <w:pPr>
+        <w:spacing w:before="0"/>
+        <w:ind w:left="0"/>
+      </w:pPr>
+      <w:r>
+        <w:t xml:space="preserve">python ./main.py --functionality "IMG_CAPTIONING" --project_root [PROJECT_PATH] --dataset_name MSCOCO --max_bound 60000 --previous_bound 55000 </w:t>
+      </w:r>
+      <w:r>
+        <w:t xml:space="preserve">--aggregate True </w:t>
+      </w:r>
+      <w:r>
+        <w:t xml:space="preserve">--gpu_id 0 &gt; </w:t>
+      </w:r>
+      <w:r>
+        <w:t>./logs/output.log</w:t>
+      </w:r>
+      <w:r>
+        <w:t xml:space="preserve"> 2&gt;&amp;1 &amp;</w:t>
+      </w:r>
+    </w:p>
+    <w:p>
+      <w:pPr>
+        <w:spacing w:before="0"/>
+        <w:ind w:left="0"/>
+      </w:pPr>
+      <w:r>
+        <w:rPr>
+          <w:i/>
+          <w:iCs/>
+        </w:rPr>
+        <w:t>DONE</w:t>
+      </w:r>
+    </w:p>
+    <w:p>
+      <w:pPr>
+        <w:spacing w:before="0"/>
+        <w:ind w:left="0"/>
+      </w:pPr>
+      <w:r>
         <w:lastRenderedPageBreak/>
         <w:t>python ./main.py --functionality "</w:t>
       </w:r>
@@ -1909,295 +2489,1011 @@
         <w:t>MSCOCO</w:t>
       </w:r>
       <w:r>
-        <w:t xml:space="preserve"> --max_bound 50000 --previous_bound 45000 --gpu_id 0 &gt; output.log 2&gt;&amp;1 &amp;</w:t>
-      </w:r>
-    </w:p>
-    <w:p>
-      <w:pPr>
-        <w:spacing w:before="0"/>
-        <w:ind w:left="0"/>
-      </w:pPr>
-      <w:r>
-        <w:t xml:space="preserve">python ./main.py --functionality "IMG_CAPTIONING" --project_root [PROJECT_PATH] --dataset_name MSCOCO --max_bound 50000 --previous_bound 45000 </w:t>
+        <w:t xml:space="preserve"> --max_bound 65000 --previous_bound 60000 --gpu_id 0 &gt; </w:t>
+      </w:r>
+      <w:r>
+        <w:t>./logs/output.log</w:t>
+      </w:r>
+      <w:r>
+        <w:t xml:space="preserve"> 2&gt;&amp;1 &amp;</w:t>
+      </w:r>
+    </w:p>
+    <w:p>
+      <w:pPr>
+        <w:spacing w:before="0"/>
+        <w:ind w:left="0"/>
+      </w:pPr>
+      <w:r>
+        <w:t xml:space="preserve">python ./main.py --functionality "IMG_CAPTIONING" --project_root [PROJECT_PATH] --dataset_name MSCOCO --max_bound 65000 --previous_bound 60000 </w:t>
       </w:r>
       <w:r>
         <w:t xml:space="preserve">--aggregate True </w:t>
       </w:r>
       <w:r>
-        <w:t>--gpu_id 0 &gt; output.log 2&gt;&amp;1 &amp;</w:t>
-      </w:r>
-    </w:p>
-    <w:p>
-      <w:pPr>
-        <w:spacing w:before="0"/>
-        <w:ind w:left="0"/>
-      </w:pPr>
-      <w:r>
+        <w:t xml:space="preserve">--gpu_id 0 &gt; </w:t>
+      </w:r>
+      <w:r>
+        <w:t>./logs/output.log</w:t>
+      </w:r>
+      <w:r>
+        <w:t xml:space="preserve"> 2&gt;&amp;1 &amp;</w:t>
+      </w:r>
+    </w:p>
+    <w:p>
+      <w:pPr>
+        <w:spacing w:before="0"/>
+        <w:ind w:left="0"/>
+      </w:pPr>
+    </w:p>
+    <w:p>
+      <w:pPr>
+        <w:spacing w:before="0"/>
+        <w:ind w:left="0"/>
+      </w:pPr>
+      <w:r>
+        <w:t>python ./main.py --functionality "</w:t>
+      </w:r>
+      <w:r>
+        <w:t>IMG_CAPTIONING</w:t>
+      </w:r>
+      <w:r>
+        <w:t xml:space="preserve">" --project_root [PROJECT_PATH] --dataset_name </w:t>
+      </w:r>
+      <w:r>
+        <w:t>MSCOCO</w:t>
+      </w:r>
+      <w:r>
+        <w:t xml:space="preserve"> --max_bound 70000 --previous_bound 65000 --gpu_id 0 &gt; </w:t>
+      </w:r>
+      <w:r>
+        <w:t>./logs/output.log</w:t>
+      </w:r>
+      <w:r>
+        <w:t xml:space="preserve"> 2&gt;&amp;1 &amp;</w:t>
+      </w:r>
+    </w:p>
+    <w:p>
+      <w:pPr>
+        <w:spacing w:before="0"/>
+        <w:ind w:left="0"/>
+      </w:pPr>
+      <w:r>
+        <w:t xml:space="preserve">python ./main.py --functionality "IMG_CAPTIONING" --project_root [PROJECT_PATH] --dataset_name MSCOCO --max_bound 70000 --previous_bound 65000 </w:t>
+      </w:r>
+      <w:r>
+        <w:t xml:space="preserve">--aggregate True </w:t>
+      </w:r>
+      <w:r>
+        <w:t xml:space="preserve">--gpu_id 0 &gt; </w:t>
+      </w:r>
+      <w:r>
+        <w:t>./logs/output.log</w:t>
+      </w:r>
+      <w:r>
+        <w:t xml:space="preserve"> 2&gt;&amp;1 &amp;</w:t>
+      </w:r>
+    </w:p>
+    <w:p>
+      <w:pPr>
+        <w:spacing w:before="0"/>
+        <w:ind w:left="0"/>
+      </w:pPr>
+    </w:p>
+    <w:p>
+      <w:pPr>
+        <w:spacing w:before="0"/>
+        <w:ind w:left="0"/>
+      </w:pPr>
+      <w:r>
+        <w:t>python ./main.py --functionality "</w:t>
+      </w:r>
+      <w:r>
+        <w:t>IMG_CAPTIONING</w:t>
+      </w:r>
+      <w:r>
+        <w:t xml:space="preserve">" --project_root [PROJECT_PATH] --dataset_name </w:t>
+      </w:r>
+      <w:r>
+        <w:t>MSCOCO</w:t>
+      </w:r>
+      <w:r>
+        <w:t xml:space="preserve"> --max_bound 75000 --previous_bound 70000 --gpu_id 0 &gt; </w:t>
+      </w:r>
+      <w:r>
+        <w:t>./logs/output.log</w:t>
+      </w:r>
+      <w:r>
+        <w:t xml:space="preserve"> 2&gt;&amp;1 &amp;</w:t>
+      </w:r>
+    </w:p>
+    <w:p>
+      <w:pPr>
+        <w:spacing w:before="0"/>
+        <w:ind w:left="0"/>
+      </w:pPr>
+      <w:r>
+        <w:t xml:space="preserve">python ./main.py --functionality "IMG_CAPTIONING" --project_root [PROJECT_PATH] --dataset_name MSCOCO --max_bound 75000 --previous_bound 70000 </w:t>
+      </w:r>
+      <w:r>
+        <w:t xml:space="preserve">--aggregate True </w:t>
+      </w:r>
+      <w:r>
+        <w:t xml:space="preserve">--gpu_id 0 &gt; </w:t>
+      </w:r>
+      <w:r>
+        <w:t>./logs/output.log</w:t>
+      </w:r>
+      <w:r>
+        <w:t xml:space="preserve"> 2&gt;&amp;1 &amp;</w:t>
+      </w:r>
+    </w:p>
+    <w:p>
+      <w:pPr>
+        <w:spacing w:before="0"/>
+        <w:ind w:left="0"/>
+      </w:pPr>
+    </w:p>
+    <w:p>
+      <w:pPr>
+        <w:spacing w:before="0"/>
+        <w:ind w:left="0"/>
+      </w:pPr>
+      <w:r>
+        <w:t>python ./main.py --functionality "</w:t>
+      </w:r>
+      <w:r>
+        <w:t>IMG_CAPTIONING</w:t>
+      </w:r>
+      <w:r>
+        <w:t xml:space="preserve">" --project_root [PROJECT_PATH] --dataset_name </w:t>
+      </w:r>
+      <w:r>
+        <w:t>MSCOCO</w:t>
+      </w:r>
+      <w:r>
+        <w:t xml:space="preserve"> --max_bound 80000 --previous_bound 75000 --gpu_id 0 &gt; </w:t>
+      </w:r>
+      <w:r>
+        <w:t>./logs/output.log</w:t>
+      </w:r>
+      <w:r>
+        <w:t xml:space="preserve"> 2&gt;&amp;1 &amp;</w:t>
+      </w:r>
+    </w:p>
+    <w:p>
+      <w:pPr>
+        <w:spacing w:before="0"/>
+        <w:ind w:left="0"/>
+      </w:pPr>
+      <w:r>
+        <w:t xml:space="preserve">python ./main.py --functionality "IMG_CAPTIONING" --project_root [PROJECT_PATH] --dataset_name MSCOCO --max_bound 80000 --previous_bound 75000 </w:t>
+      </w:r>
+      <w:r>
+        <w:t xml:space="preserve">--aggregate True </w:t>
+      </w:r>
+      <w:r>
+        <w:t xml:space="preserve">--gpu_id 0 &gt; </w:t>
+      </w:r>
+      <w:r>
+        <w:t>./logs/output.log</w:t>
+      </w:r>
+      <w:r>
+        <w:t xml:space="preserve"> 2&gt;&amp;1 &amp;</w:t>
+      </w:r>
+    </w:p>
+    <w:p>
+      <w:pPr>
+        <w:spacing w:before="0"/>
+        <w:ind w:left="0"/>
+      </w:pPr>
+    </w:p>
+    <w:p>
+      <w:pPr>
+        <w:spacing w:before="0"/>
+        <w:ind w:left="0"/>
+        <w:rPr>
+          <w:b/>
+          <w:bCs/>
+        </w:rPr>
+      </w:pPr>
+      <w:r>
+        <w:rPr>
+          <w:b/>
+          <w:bCs/>
+        </w:rPr>
+        <w:t>CC3M</w:t>
+      </w:r>
+    </w:p>
+    <w:p>
+      <w:pPr>
+        <w:spacing w:before="0"/>
+        <w:ind w:left="0"/>
+      </w:pPr>
+      <w:r>
+        <w:lastRenderedPageBreak/>
+        <w:t xml:space="preserve">python ./main.py --functionality "IMG_CAPTIONING" --project_root [PROJECT_PATH] --dataset_name </w:t>
+      </w:r>
+      <w:r>
+        <w:t>CC3M</w:t>
+      </w:r>
+      <w:r>
+        <w:t xml:space="preserve"> --max_bound 5000 --previous_bound 0 --gpu_id 0 &gt; </w:t>
+      </w:r>
+      <w:r>
+        <w:t>./logs/output.log</w:t>
+      </w:r>
+      <w:r>
+        <w:t xml:space="preserve"> 2&gt;&amp;1 &amp;</w:t>
+      </w:r>
+    </w:p>
+    <w:p>
+      <w:pPr>
+        <w:spacing w:before="0"/>
+        <w:ind w:left="0"/>
+      </w:pPr>
+      <w:r>
+        <w:t xml:space="preserve">python ./main.py --functionality "IMG_CAPTIONING" --project_root [PROJECT_PATH] --dataset_name </w:t>
+      </w:r>
+      <w:r>
+        <w:t>CC3M</w:t>
+      </w:r>
+      <w:r>
+        <w:t xml:space="preserve"> --max_bound 5000 --previous_bound 0 --aggregate True --gpu_id 0 &gt; </w:t>
+      </w:r>
+      <w:r>
+        <w:t>./logs/output.log</w:t>
+      </w:r>
+      <w:r>
+        <w:t xml:space="preserve"> 2&gt;&amp;1 &amp;</w:t>
+      </w:r>
+    </w:p>
+    <w:p>
+      <w:pPr>
+        <w:spacing w:before="0"/>
+        <w:ind w:left="0"/>
         <w:rPr>
           <w:i/>
           <w:iCs/>
         </w:rPr>
-        <w:t>DONE</w:t>
-      </w:r>
-    </w:p>
-    <w:p>
-      <w:pPr>
-        <w:spacing w:before="0"/>
-        <w:ind w:left="0"/>
-      </w:pPr>
-      <w:r>
-        <w:t>python ./main.py --functionality "</w:t>
-      </w:r>
-      <w:r>
-        <w:t>IMG_CAPTIONING</w:t>
-      </w:r>
-      <w:r>
-        <w:t xml:space="preserve">" --project_root [PROJECT_PATH] --dataset_name </w:t>
-      </w:r>
-      <w:r>
-        <w:t>MSCOCO</w:t>
-      </w:r>
-      <w:r>
-        <w:t xml:space="preserve"> --max_bound 55000 --previous_bound 50000 --gpu_id 0 &gt; output.log 2&gt;&amp;1 &amp;</w:t>
-      </w:r>
-    </w:p>
-    <w:p>
-      <w:pPr>
-        <w:spacing w:before="0"/>
-        <w:ind w:left="0"/>
-      </w:pPr>
-      <w:r>
-        <w:t xml:space="preserve">python ./main.py --functionality "IMG_CAPTIONING" --project_root [PROJECT_PATH] --dataset_name MSCOCO --max_bound 55000 --previous_bound 50000 </w:t>
-      </w:r>
-      <w:r>
-        <w:t xml:space="preserve">--aggregate True </w:t>
-      </w:r>
-      <w:r>
-        <w:t>--gpu_id 0 &gt; output.log 2&gt;&amp;1 &amp;</w:t>
-      </w:r>
-    </w:p>
-    <w:p>
-      <w:pPr>
-        <w:spacing w:before="0"/>
-        <w:ind w:left="0"/>
-      </w:pPr>
-      <w:r>
+      </w:pPr>
+    </w:p>
+    <w:p>
+      <w:pPr>
+        <w:spacing w:before="0"/>
+        <w:ind w:left="0"/>
+      </w:pPr>
+      <w:r>
+        <w:t xml:space="preserve">python ./main.py --functionality "IMG_CAPTIONING" --project_root [PROJECT_PATH] --dataset_name </w:t>
+      </w:r>
+      <w:r>
+        <w:t>CC3M</w:t>
+      </w:r>
+      <w:r>
+        <w:t xml:space="preserve"> --max_bound 10000 --previous_bound 5000 --gpu_id 0 &gt; </w:t>
+      </w:r>
+      <w:r>
+        <w:t>./logs/output.log</w:t>
+      </w:r>
+      <w:r>
+        <w:t xml:space="preserve"> 2&gt;&amp;1 &amp;</w:t>
+      </w:r>
+    </w:p>
+    <w:p>
+      <w:pPr>
+        <w:spacing w:before="0"/>
+        <w:ind w:left="0"/>
+      </w:pPr>
+      <w:r>
+        <w:t xml:space="preserve">python ./main.py --functionality "IMG_CAPTIONING" --project_root [PROJECT_PATH] --dataset_name </w:t>
+      </w:r>
+      <w:r>
+        <w:t>CC3M</w:t>
+      </w:r>
+      <w:r>
+        <w:t xml:space="preserve"> --max_bound 10000 --previous_bound 5000 --aggregate True --gpu_id 0 &gt; </w:t>
+      </w:r>
+      <w:r>
+        <w:t>./logs/output.log</w:t>
+      </w:r>
+      <w:r>
+        <w:t xml:space="preserve"> 2&gt;&amp;1 &amp;</w:t>
+      </w:r>
+    </w:p>
+    <w:p>
+      <w:pPr>
+        <w:spacing w:before="0"/>
+        <w:ind w:left="0"/>
         <w:rPr>
           <w:i/>
           <w:iCs/>
         </w:rPr>
-        <w:t>DONE</w:t>
-      </w:r>
-    </w:p>
-    <w:p>
-      <w:pPr>
-        <w:spacing w:before="0"/>
-        <w:ind w:left="0"/>
-      </w:pPr>
-      <w:r>
-        <w:t>python ./main.py --functionality "</w:t>
-      </w:r>
-      <w:r>
-        <w:t>IMG_CAPTIONING</w:t>
-      </w:r>
-      <w:r>
-        <w:t xml:space="preserve">" --project_root [PROJECT_PATH] --dataset_name </w:t>
-      </w:r>
-      <w:r>
-        <w:t>MSCOCO</w:t>
-      </w:r>
-      <w:r>
-        <w:t xml:space="preserve"> --max_bound 60000 --previous_bound 55000 --gpu_id 0 &gt; output.log 2&gt;&amp;1 &amp;</w:t>
-      </w:r>
-    </w:p>
-    <w:p>
-      <w:pPr>
-        <w:spacing w:before="0"/>
-        <w:ind w:left="0"/>
-      </w:pPr>
-      <w:r>
-        <w:t xml:space="preserve">python ./main.py --functionality "IMG_CAPTIONING" --project_root [PROJECT_PATH] --dataset_name MSCOCO --max_bound 60000 --previous_bound 55000 </w:t>
-      </w:r>
-      <w:r>
-        <w:t xml:space="preserve">--aggregate True </w:t>
-      </w:r>
-      <w:r>
-        <w:t>--gpu_id 0 &gt; output.log 2&gt;&amp;1 &amp;</w:t>
-      </w:r>
-    </w:p>
-    <w:p>
-      <w:pPr>
-        <w:spacing w:before="0"/>
-        <w:ind w:left="0"/>
-      </w:pPr>
-      <w:r>
+      </w:pPr>
+    </w:p>
+    <w:p>
+      <w:pPr>
+        <w:spacing w:before="0"/>
+        <w:ind w:left="0"/>
+      </w:pPr>
+      <w:r>
+        <w:t xml:space="preserve">python ./main.py --functionality "IMG_CAPTIONING" --project_root [PROJECT_PATH] --dataset_name </w:t>
+      </w:r>
+      <w:r>
+        <w:t>CC3M</w:t>
+      </w:r>
+      <w:r>
+        <w:t xml:space="preserve"> --max_bound 15000 --previous_bound 10000 --gpu_id 0 &gt; </w:t>
+      </w:r>
+      <w:r>
+        <w:t>./logs/output.log</w:t>
+      </w:r>
+      <w:r>
+        <w:t xml:space="preserve"> 2&gt;&amp;1 &amp;</w:t>
+      </w:r>
+    </w:p>
+    <w:p>
+      <w:pPr>
+        <w:spacing w:before="0"/>
+        <w:ind w:left="0"/>
+      </w:pPr>
+      <w:r>
+        <w:t xml:space="preserve">python ./main.py --functionality "IMG_CAPTIONING" --project_root [PROJECT_PATH] --dataset_name </w:t>
+      </w:r>
+      <w:r>
+        <w:t>CC3M</w:t>
+      </w:r>
+      <w:r>
+        <w:t xml:space="preserve"> --max_bound 15000 --previous_bound 10000 --aggregate True --gpu_id 0 &gt; </w:t>
+      </w:r>
+      <w:r>
+        <w:t>./logs/output.log</w:t>
+      </w:r>
+      <w:r>
+        <w:t xml:space="preserve"> 2&gt;&amp;1 &amp;</w:t>
+      </w:r>
+    </w:p>
+    <w:p>
+      <w:pPr>
+        <w:spacing w:before="0"/>
+        <w:ind w:left="0"/>
         <w:rPr>
           <w:i/>
           <w:iCs/>
         </w:rPr>
-        <w:t>DONE</w:t>
-      </w:r>
-    </w:p>
-    <w:p>
-      <w:pPr>
-        <w:spacing w:before="0"/>
-        <w:ind w:left="0"/>
-      </w:pPr>
-      <w:r>
-        <w:t>python ./main.py --functionality "</w:t>
-      </w:r>
-      <w:r>
-        <w:t>IMG_CAPTIONING</w:t>
-      </w:r>
-      <w:r>
-        <w:t xml:space="preserve">" --project_root [PROJECT_PATH] --dataset_name </w:t>
-      </w:r>
-      <w:r>
-        <w:t>MSCOCO</w:t>
-      </w:r>
-      <w:r>
-        <w:t xml:space="preserve"> --max_bound 65000 --previous_bound 60000 --gpu_id 0 &gt; output.log 2&gt;&amp;1 &amp;</w:t>
-      </w:r>
-    </w:p>
-    <w:p>
-      <w:pPr>
-        <w:spacing w:before="0"/>
-        <w:ind w:left="0"/>
-      </w:pPr>
-      <w:r>
-        <w:t xml:space="preserve">python ./main.py --functionality "IMG_CAPTIONING" --project_root [PROJECT_PATH] --dataset_name MSCOCO --max_bound 65000 --previous_bound 60000 </w:t>
-      </w:r>
-      <w:r>
-        <w:t xml:space="preserve">--aggregate True </w:t>
-      </w:r>
-      <w:r>
-        <w:t>--gpu_id 0 &gt; output.log 2&gt;&amp;1 &amp;</w:t>
-      </w:r>
-    </w:p>
-    <w:p>
-      <w:pPr>
-        <w:spacing w:before="0"/>
-        <w:ind w:left="0"/>
-      </w:pPr>
-    </w:p>
-    <w:p>
-      <w:pPr>
-        <w:spacing w:before="0"/>
-        <w:ind w:left="0"/>
-      </w:pPr>
-      <w:r>
-        <w:t>python ./main.py --functionality "</w:t>
-      </w:r>
-      <w:r>
-        <w:t>IMG_CAPTIONING</w:t>
-      </w:r>
-      <w:r>
-        <w:t xml:space="preserve">" --project_root [PROJECT_PATH] --dataset_name </w:t>
-      </w:r>
-      <w:r>
-        <w:t>MSCOCO</w:t>
-      </w:r>
-      <w:r>
-        <w:t xml:space="preserve"> --max_bound 70000 --previous_bound 65000 --gpu_id 0 &gt; output.log 2&gt;&amp;1 &amp;</w:t>
-      </w:r>
-    </w:p>
-    <w:p>
-      <w:pPr>
-        <w:spacing w:before="0"/>
-        <w:ind w:left="0"/>
-      </w:pPr>
-      <w:r>
-        <w:t xml:space="preserve">python ./main.py --functionality "IMG_CAPTIONING" --project_root [PROJECT_PATH] --dataset_name MSCOCO --max_bound 70000 --previous_bound 65000 </w:t>
-      </w:r>
-      <w:r>
-        <w:t xml:space="preserve">--aggregate True </w:t>
-      </w:r>
-      <w:r>
-        <w:t>--gpu_id 0 &gt; output.log 2&gt;&amp;1 &amp;</w:t>
-      </w:r>
-    </w:p>
-    <w:p>
-      <w:pPr>
-        <w:spacing w:before="0"/>
-        <w:ind w:left="0"/>
-      </w:pPr>
-    </w:p>
-    <w:p>
-      <w:pPr>
-        <w:spacing w:before="0"/>
-        <w:ind w:left="0"/>
-      </w:pPr>
-      <w:r>
-        <w:t>python ./main.py --functionality "</w:t>
-      </w:r>
-      <w:r>
-        <w:t>IMG_CAPTIONING</w:t>
-      </w:r>
-      <w:r>
-        <w:t xml:space="preserve">" --project_root [PROJECT_PATH] --dataset_name </w:t>
-      </w:r>
-      <w:r>
-        <w:t>MSCOCO</w:t>
-      </w:r>
-      <w:r>
-        <w:t xml:space="preserve"> --max_bound 75000 --previous_bound 70000 --gpu_id 0 &gt; output.log 2&gt;&amp;1 &amp;</w:t>
-      </w:r>
-    </w:p>
-    <w:p>
-      <w:pPr>
-        <w:spacing w:before="0"/>
-        <w:ind w:left="0"/>
-      </w:pPr>
-      <w:r>
-        <w:t xml:space="preserve">python ./main.py --functionality "IMG_CAPTIONING" --project_root [PROJECT_PATH] --dataset_name MSCOCO --max_bound 75000 --previous_bound 70000 </w:t>
-      </w:r>
-      <w:r>
-        <w:t xml:space="preserve">--aggregate True </w:t>
-      </w:r>
-      <w:r>
-        <w:t>--gpu_id 0 &gt; output.log 2&gt;&amp;1 &amp;</w:t>
-      </w:r>
-    </w:p>
-    <w:p>
-      <w:pPr>
-        <w:spacing w:before="0"/>
-        <w:ind w:left="0"/>
-      </w:pPr>
-    </w:p>
-    <w:p>
-      <w:pPr>
-        <w:spacing w:before="0"/>
-        <w:ind w:left="0"/>
-      </w:pPr>
-      <w:r>
-        <w:t>python ./main.py --functionality "</w:t>
-      </w:r>
-      <w:r>
-        <w:t>IMG_CAPTIONING</w:t>
-      </w:r>
-      <w:r>
-        <w:t xml:space="preserve">" --project_root [PROJECT_PATH] --dataset_name </w:t>
-      </w:r>
-      <w:r>
-        <w:t>MSCOCO</w:t>
-      </w:r>
-      <w:r>
-        <w:t xml:space="preserve"> --max_bound 80000 --previous_bound 75000 --gpu_id 0 &gt; output.log 2&gt;&amp;1 &amp;</w:t>
-      </w:r>
-    </w:p>
-    <w:p>
-      <w:pPr>
-        <w:spacing w:before="0"/>
-        <w:ind w:left="0"/>
-      </w:pPr>
-      <w:r>
-        <w:t xml:space="preserve">python ./main.py --functionality "IMG_CAPTIONING" --project_root [PROJECT_PATH] --dataset_name MSCOCO --max_bound 80000 --previous_bound 75000 </w:t>
-      </w:r>
-      <w:r>
-        <w:t xml:space="preserve">--aggregate True </w:t>
-      </w:r>
-      <w:r>
-        <w:t>--gpu_id 0 &gt; output.log 2&gt;&amp;1 &amp;</w:t>
+      </w:pPr>
+    </w:p>
+    <w:p>
+      <w:pPr>
+        <w:spacing w:before="0"/>
+        <w:ind w:left="0"/>
+      </w:pPr>
+      <w:r>
+        <w:t xml:space="preserve">python ./main.py --functionality "IMG_CAPTIONING" --project_root [PROJECT_PATH] --dataset_name </w:t>
+      </w:r>
+      <w:r>
+        <w:t>CC3M</w:t>
+      </w:r>
+      <w:r>
+        <w:t xml:space="preserve"> --max_bound 20000 --previous_bound 15000 --gpu_id 0 &gt; </w:t>
+      </w:r>
+      <w:r>
+        <w:t>./logs/output.log</w:t>
+      </w:r>
+      <w:r>
+        <w:t xml:space="preserve"> 2&gt;&amp;1 &amp;</w:t>
+      </w:r>
+    </w:p>
+    <w:p>
+      <w:pPr>
+        <w:spacing w:before="0"/>
+        <w:ind w:left="0"/>
+      </w:pPr>
+      <w:r>
+        <w:t xml:space="preserve">python ./main.py --functionality "IMG_CAPTIONING" --project_root [PROJECT_PATH] --dataset_name </w:t>
+      </w:r>
+      <w:r>
+        <w:t>CC3M</w:t>
+      </w:r>
+      <w:r>
+        <w:t xml:space="preserve"> --max_bound 20000 --previous_bound 15000 --aggregate True --gpu_id 0 &gt; </w:t>
+      </w:r>
+      <w:r>
+        <w:t>./logs/output.log</w:t>
+      </w:r>
+      <w:r>
+        <w:t xml:space="preserve"> 2&gt;&amp;1 &amp;</w:t>
+      </w:r>
+    </w:p>
+    <w:p>
+      <w:pPr>
+        <w:spacing w:before="0"/>
+        <w:ind w:left="0"/>
+        <w:rPr>
+          <w:i/>
+          <w:iCs/>
+        </w:rPr>
+      </w:pPr>
+    </w:p>
+    <w:p>
+      <w:pPr>
+        <w:spacing w:before="0"/>
+        <w:ind w:left="0"/>
+      </w:pPr>
+      <w:r>
+        <w:t xml:space="preserve">python ./main.py --functionality "IMG_CAPTIONING" --project_root [PROJECT_PATH] --dataset_name </w:t>
+      </w:r>
+      <w:r>
+        <w:t>CC3M</w:t>
+      </w:r>
+      <w:r>
+        <w:t xml:space="preserve"> --max_bound 25000 --previous_bound 20000 --gpu_id 0 &gt; </w:t>
+      </w:r>
+      <w:r>
+        <w:t>./logs/output.log</w:t>
+      </w:r>
+      <w:r>
+        <w:t xml:space="preserve"> 2&gt;&amp;1 &amp;</w:t>
+      </w:r>
+    </w:p>
+    <w:p>
+      <w:pPr>
+        <w:spacing w:before="0"/>
+        <w:ind w:left="0"/>
+      </w:pPr>
+      <w:r>
+        <w:lastRenderedPageBreak/>
+        <w:t xml:space="preserve">python ./main.py --functionality "IMG_CAPTIONING" --project_root [PROJECT_PATH] --dataset_name </w:t>
+      </w:r>
+      <w:r>
+        <w:t>CC3M</w:t>
+      </w:r>
+      <w:r>
+        <w:t xml:space="preserve"> --max_bound 25000 --previous_bound 20000 --aggregate True --gpu_id 0 &gt; </w:t>
+      </w:r>
+      <w:r>
+        <w:t>./logs/output.log</w:t>
+      </w:r>
+      <w:r>
+        <w:t xml:space="preserve"> 2&gt;&amp;1 &amp;</w:t>
+      </w:r>
+    </w:p>
+    <w:p>
+      <w:pPr>
+        <w:spacing w:before="0"/>
+        <w:ind w:left="0"/>
+        <w:rPr>
+          <w:i/>
+          <w:iCs/>
+        </w:rPr>
+      </w:pPr>
+    </w:p>
+    <w:p>
+      <w:pPr>
+        <w:spacing w:before="0"/>
+        <w:ind w:left="0"/>
+      </w:pPr>
+      <w:r>
+        <w:t xml:space="preserve">python ./main.py --functionality "IMG_CAPTIONING" --project_root [PROJECT_PATH] --dataset_name </w:t>
+      </w:r>
+      <w:r>
+        <w:t>CC3M</w:t>
+      </w:r>
+      <w:r>
+        <w:t xml:space="preserve"> --max_bound 30000 --previous_bound 25000 --gpu_id 0 &gt; </w:t>
+      </w:r>
+      <w:r>
+        <w:t>./logs/output.log</w:t>
+      </w:r>
+      <w:r>
+        <w:t xml:space="preserve"> 2&gt;&amp;1 &amp;</w:t>
+      </w:r>
+    </w:p>
+    <w:p>
+      <w:pPr>
+        <w:spacing w:before="0"/>
+        <w:ind w:left="0"/>
+      </w:pPr>
+      <w:r>
+        <w:t xml:space="preserve">python ./main.py --functionality "IMG_CAPTIONING" --project_root [PROJECT_PATH] --dataset_name </w:t>
+      </w:r>
+      <w:r>
+        <w:t>CC3M</w:t>
+      </w:r>
+      <w:r>
+        <w:t xml:space="preserve"> --max_bound 30000 --previous_bound 25000 --aggregate True --gpu_id 0 &gt; </w:t>
+      </w:r>
+      <w:r>
+        <w:t>./logs/output.log</w:t>
+      </w:r>
+      <w:r>
+        <w:t xml:space="preserve"> 2&gt;&amp;1 &amp;</w:t>
+      </w:r>
+    </w:p>
+    <w:p>
+      <w:pPr>
+        <w:spacing w:before="0"/>
+        <w:ind w:left="0"/>
+        <w:rPr>
+          <w:i/>
+          <w:iCs/>
+        </w:rPr>
+      </w:pPr>
+    </w:p>
+    <w:p>
+      <w:pPr>
+        <w:spacing w:before="0"/>
+        <w:ind w:left="0"/>
+      </w:pPr>
+      <w:r>
+        <w:t xml:space="preserve">python ./main.py --functionality "IMG_CAPTIONING" --project_root [PROJECT_PATH] --dataset_name </w:t>
+      </w:r>
+      <w:r>
+        <w:t>CC3M</w:t>
+      </w:r>
+      <w:r>
+        <w:t xml:space="preserve"> --max_bound 35000 --previous_bound 30000 --gpu_id 0 &gt; </w:t>
+      </w:r>
+      <w:r>
+        <w:t>./logs/output.log</w:t>
+      </w:r>
+      <w:r>
+        <w:t xml:space="preserve"> 2&gt;&amp;1 &amp;</w:t>
+      </w:r>
+    </w:p>
+    <w:p>
+      <w:pPr>
+        <w:spacing w:before="0"/>
+        <w:ind w:left="0"/>
+      </w:pPr>
+      <w:r>
+        <w:t xml:space="preserve">python ./main.py --functionality "IMG_CAPTIONING" --project_root [PROJECT_PATH] --dataset_name </w:t>
+      </w:r>
+      <w:r>
+        <w:t>CC3M</w:t>
+      </w:r>
+      <w:r>
+        <w:t xml:space="preserve"> --max_bound 35000 --previous_bound 30000 --aggregate True --gpu_id 0 &gt; </w:t>
+      </w:r>
+      <w:r>
+        <w:t>./logs/output.log</w:t>
+      </w:r>
+      <w:r>
+        <w:t xml:space="preserve"> 2&gt;&amp;1 &amp;</w:t>
+      </w:r>
+    </w:p>
+    <w:p>
+      <w:pPr>
+        <w:spacing w:before="0"/>
+        <w:ind w:left="0"/>
+      </w:pPr>
+    </w:p>
+    <w:p>
+      <w:pPr>
+        <w:spacing w:before="0"/>
+        <w:ind w:left="0"/>
+      </w:pPr>
+      <w:r>
+        <w:t xml:space="preserve">python ./main.py --functionality "IMG_CAPTIONING" --project_root [PROJECT_PATH] --dataset_name </w:t>
+      </w:r>
+      <w:r>
+        <w:t>CC3M</w:t>
+      </w:r>
+      <w:r>
+        <w:t xml:space="preserve"> --max_bound 40000 --previous_bound 35000 --gpu_id 0 &gt; </w:t>
+      </w:r>
+      <w:r>
+        <w:t>./logs/output.log</w:t>
+      </w:r>
+      <w:r>
+        <w:t xml:space="preserve"> 2&gt;&amp;1 &amp;</w:t>
+      </w:r>
+    </w:p>
+    <w:p>
+      <w:pPr>
+        <w:spacing w:before="0"/>
+        <w:ind w:left="0"/>
+      </w:pPr>
+      <w:r>
+        <w:t xml:space="preserve">python ./main.py --functionality "IMG_CAPTIONING" --project_root [PROJECT_PATH] --dataset_name </w:t>
+      </w:r>
+      <w:r>
+        <w:t>CC3M</w:t>
+      </w:r>
+      <w:r>
+        <w:t xml:space="preserve"> --max_bound 40000 --previous_bound 35000 --aggregate True --gpu_id 0 &gt; </w:t>
+      </w:r>
+      <w:r>
+        <w:t>./logs/output.log</w:t>
+      </w:r>
+      <w:r>
+        <w:t xml:space="preserve"> 2&gt;&amp;1 &amp;</w:t>
+      </w:r>
+    </w:p>
+    <w:p>
+      <w:pPr>
+        <w:spacing w:before="0"/>
+        <w:ind w:left="0"/>
+      </w:pPr>
+    </w:p>
+    <w:p>
+      <w:pPr>
+        <w:spacing w:before="0"/>
+        <w:ind w:left="0"/>
+      </w:pPr>
+      <w:r>
+        <w:t xml:space="preserve">python ./main.py --functionality "IMG_CAPTIONING" --project_root [PROJECT_PATH] --dataset_name </w:t>
+      </w:r>
+      <w:r>
+        <w:t>CC3M</w:t>
+      </w:r>
+      <w:r>
+        <w:t xml:space="preserve"> --max_bound 45000 --previous_bound 40000 --gpu_id 0 &gt; </w:t>
+      </w:r>
+      <w:r>
+        <w:t>./logs/output.log</w:t>
+      </w:r>
+      <w:r>
+        <w:t xml:space="preserve"> 2&gt;&amp;1 &amp;</w:t>
+      </w:r>
+    </w:p>
+    <w:p>
+      <w:pPr>
+        <w:spacing w:before="0"/>
+        <w:ind w:left="0"/>
+      </w:pPr>
+      <w:r>
+        <w:t xml:space="preserve">python ./main.py --functionality "IMG_CAPTIONING" --project_root [PROJECT_PATH] --dataset_name </w:t>
+      </w:r>
+      <w:r>
+        <w:t>CC3M</w:t>
+      </w:r>
+      <w:r>
+        <w:t xml:space="preserve"> --max_bound 45000 --</w:t>
+      </w:r>
+      <w:r>
+        <w:lastRenderedPageBreak/>
+        <w:t xml:space="preserve">previous_bound 40000 --aggregate True --gpu_id 0 &gt; </w:t>
+      </w:r>
+      <w:r>
+        <w:t>./logs/output.log</w:t>
+      </w:r>
+      <w:r>
+        <w:t xml:space="preserve"> 2&gt;&amp;1 &amp;</w:t>
+      </w:r>
+    </w:p>
+    <w:p>
+      <w:pPr>
+        <w:spacing w:before="0"/>
+        <w:ind w:left="0"/>
+      </w:pPr>
+    </w:p>
+    <w:p>
+      <w:pPr>
+        <w:spacing w:before="0"/>
+        <w:ind w:left="0"/>
+      </w:pPr>
+      <w:r>
+        <w:t xml:space="preserve">python ./main.py --functionality "IMG_CAPTIONING" --project_root [PROJECT_PATH] --dataset_name </w:t>
+      </w:r>
+      <w:r>
+        <w:t>CC3M</w:t>
+      </w:r>
+      <w:r>
+        <w:t xml:space="preserve"> --max_bound 50000 --previous_bound 45000 --gpu_id 0 &gt; </w:t>
+      </w:r>
+      <w:r>
+        <w:t>./logs/output.log</w:t>
+      </w:r>
+      <w:r>
+        <w:t xml:space="preserve"> 2&gt;&amp;1 &amp;</w:t>
+      </w:r>
+    </w:p>
+    <w:p>
+      <w:pPr>
+        <w:spacing w:before="0"/>
+        <w:ind w:left="0"/>
+      </w:pPr>
+      <w:r>
+        <w:t xml:space="preserve">python ./main.py --functionality "IMG_CAPTIONING" --project_root [PROJECT_PATH] --dataset_name </w:t>
+      </w:r>
+      <w:r>
+        <w:t>CC3M</w:t>
+      </w:r>
+      <w:r>
+        <w:t xml:space="preserve"> --max_bound 50000 --previous_bound 45000 --aggregate True --gpu_id 0 &gt; </w:t>
+      </w:r>
+      <w:r>
+        <w:t>./logs/output.log</w:t>
+      </w:r>
+      <w:r>
+        <w:t xml:space="preserve"> 2&gt;&amp;1 &amp;</w:t>
+      </w:r>
+    </w:p>
+    <w:p>
+      <w:pPr>
+        <w:spacing w:before="0"/>
+        <w:ind w:left="0"/>
+      </w:pPr>
+    </w:p>
+    <w:p>
+      <w:pPr>
+        <w:spacing w:before="0"/>
+        <w:ind w:left="0"/>
+      </w:pPr>
+      <w:r>
+        <w:t xml:space="preserve">python ./main.py --functionality "IMG_CAPTIONING" --project_root [PROJECT_PATH] --dataset_name </w:t>
+      </w:r>
+      <w:r>
+        <w:t>CC3M</w:t>
+      </w:r>
+      <w:r>
+        <w:t xml:space="preserve"> --max_bound 55000 --previous_bound 50000 --gpu_id 0 &gt; </w:t>
+      </w:r>
+      <w:r>
+        <w:t>./logs/output.log</w:t>
+      </w:r>
+      <w:r>
+        <w:t xml:space="preserve"> 2&gt;&amp;1 &amp;</w:t>
+      </w:r>
+    </w:p>
+    <w:p>
+      <w:pPr>
+        <w:spacing w:before="0"/>
+        <w:ind w:left="0"/>
+      </w:pPr>
+      <w:r>
+        <w:t xml:space="preserve">python ./main.py --functionality "IMG_CAPTIONING" --project_root [PROJECT_PATH] --dataset_name </w:t>
+      </w:r>
+      <w:r>
+        <w:t>CC3M</w:t>
+      </w:r>
+      <w:r>
+        <w:t xml:space="preserve"> --max_bound 55000 --previous_bound 50000 --aggregate True --gpu_id 0 &gt; </w:t>
+      </w:r>
+      <w:r>
+        <w:t>./logs/output.log</w:t>
+      </w:r>
+      <w:r>
+        <w:t xml:space="preserve"> 2&gt;&amp;1 &amp;</w:t>
+      </w:r>
+    </w:p>
+    <w:p>
+      <w:pPr>
+        <w:spacing w:before="0"/>
+        <w:ind w:left="0"/>
+      </w:pPr>
+    </w:p>
+    <w:p>
+      <w:pPr>
+        <w:spacing w:before="0"/>
+        <w:ind w:left="0"/>
+      </w:pPr>
+      <w:r>
+        <w:t xml:space="preserve">python ./main.py --functionality "IMG_CAPTIONING" --project_root [PROJECT_PATH] --dataset_name </w:t>
+      </w:r>
+      <w:r>
+        <w:t>CC3M</w:t>
+      </w:r>
+      <w:r>
+        <w:t xml:space="preserve"> --max_bound 60000 --previous_bound 55000 --gpu_id 0 &gt; </w:t>
+      </w:r>
+      <w:r>
+        <w:t>./logs/output.log</w:t>
+      </w:r>
+      <w:r>
+        <w:t xml:space="preserve"> 2&gt;&amp;1 &amp;</w:t>
+      </w:r>
+    </w:p>
+    <w:p>
+      <w:pPr>
+        <w:spacing w:before="0"/>
+        <w:ind w:left="0"/>
+      </w:pPr>
+      <w:r>
+        <w:t xml:space="preserve">python ./main.py --functionality "IMG_CAPTIONING" --project_root [PROJECT_PATH] --dataset_name </w:t>
+      </w:r>
+      <w:r>
+        <w:t>CC3M</w:t>
+      </w:r>
+      <w:r>
+        <w:t xml:space="preserve"> --max_bound 60000 --previous_bound 55000 --aggregate True --gpu_id 0 &gt; </w:t>
+      </w:r>
+      <w:r>
+        <w:t>./logs/output.log</w:t>
+      </w:r>
+      <w:r>
+        <w:t xml:space="preserve"> 2&gt;&amp;1 &amp;</w:t>
+      </w:r>
+    </w:p>
+    <w:p>
+      <w:pPr>
+        <w:spacing w:before="0"/>
+        <w:ind w:left="0"/>
+      </w:pPr>
+    </w:p>
+    <w:p>
+      <w:pPr>
+        <w:spacing w:before="0"/>
+        <w:ind w:left="0"/>
+      </w:pPr>
+      <w:r>
+        <w:t xml:space="preserve">python ./main.py --functionality "IMG_CAPTIONING" --project_root [PROJECT_PATH] --dataset_name </w:t>
+      </w:r>
+      <w:r>
+        <w:t>CC3M</w:t>
+      </w:r>
+      <w:r>
+        <w:t xml:space="preserve"> --max_bound 65000 --previous_bound 60000 --gpu_id 0 &gt; </w:t>
+      </w:r>
+      <w:r>
+        <w:t>./logs/output.log</w:t>
+      </w:r>
+      <w:r>
+        <w:t xml:space="preserve"> 2&gt;&amp;1 &amp;</w:t>
+      </w:r>
+    </w:p>
+    <w:p>
+      <w:pPr>
+        <w:spacing w:before="0"/>
+        <w:ind w:left="0"/>
+      </w:pPr>
+      <w:r>
+        <w:t xml:space="preserve">python ./main.py --functionality "IMG_CAPTIONING" --project_root [PROJECT_PATH] --dataset_name </w:t>
+      </w:r>
+      <w:r>
+        <w:t>CC3M</w:t>
+      </w:r>
+      <w:r>
+        <w:t xml:space="preserve"> --max_bound 65000 --previous_bound 60000 --aggregate True --gpu_id 0 &gt; </w:t>
+      </w:r>
+      <w:r>
+        <w:t>./logs/output.log</w:t>
+      </w:r>
+      <w:r>
+        <w:t xml:space="preserve"> 2&gt;&amp;1 &amp;</w:t>
+      </w:r>
+    </w:p>
+    <w:p>
+      <w:pPr>
+        <w:spacing w:before="0"/>
+        <w:ind w:left="0"/>
+      </w:pPr>
+    </w:p>
+    <w:p>
+      <w:pPr>
+        <w:spacing w:before="0"/>
+        <w:ind w:left="0"/>
+      </w:pPr>
+      <w:r>
+        <w:t xml:space="preserve">python ./main.py --functionality "IMG_CAPTIONING" --project_root [PROJECT_PATH] --dataset_name </w:t>
+      </w:r>
+      <w:r>
+        <w:t>CC3M</w:t>
+      </w:r>
+      <w:r>
+        <w:t xml:space="preserve"> --max_bound 70000 --previous_bound 65000 --gpu_id 0 &gt; </w:t>
+      </w:r>
+      <w:r>
+        <w:t>./logs/output.log</w:t>
+      </w:r>
+      <w:r>
+        <w:t xml:space="preserve"> 2&gt;&amp;1 &amp;</w:t>
+      </w:r>
+    </w:p>
+    <w:p>
+      <w:pPr>
+        <w:spacing w:before="0"/>
+        <w:ind w:left="0"/>
+      </w:pPr>
+      <w:r>
+        <w:t xml:space="preserve">python ./main.py --functionality "IMG_CAPTIONING" --project_root [PROJECT_PATH] --dataset_name </w:t>
+      </w:r>
+      <w:r>
+        <w:t>CC3M</w:t>
+      </w:r>
+      <w:r>
+        <w:t xml:space="preserve"> --max_bound 70000 --previous_bound 65000 --aggregate True --gpu_id 0 &gt; </w:t>
+      </w:r>
+      <w:r>
+        <w:t>./logs/output.log</w:t>
+      </w:r>
+      <w:r>
+        <w:t xml:space="preserve"> 2&gt;&amp;1 &amp;</w:t>
+      </w:r>
+    </w:p>
+    <w:p>
+      <w:pPr>
+        <w:spacing w:before="0"/>
+        <w:ind w:left="0"/>
+      </w:pPr>
+    </w:p>
+    <w:p>
+      <w:pPr>
+        <w:spacing w:before="0"/>
+        <w:ind w:left="0"/>
+      </w:pPr>
+      <w:r>
+        <w:t xml:space="preserve">python ./main.py --functionality "IMG_CAPTIONING" --project_root [PROJECT_PATH] --dataset_name </w:t>
+      </w:r>
+      <w:r>
+        <w:t>CC3M</w:t>
+      </w:r>
+      <w:r>
+        <w:t xml:space="preserve"> --max_bound 75000 --previous_bound 70000 --gpu_id 0 &gt; </w:t>
+      </w:r>
+      <w:r>
+        <w:t>./logs/output.log</w:t>
+      </w:r>
+      <w:r>
+        <w:t xml:space="preserve"> 2&gt;&amp;1 &amp;</w:t>
+      </w:r>
+    </w:p>
+    <w:p>
+      <w:pPr>
+        <w:spacing w:before="0"/>
+        <w:ind w:left="0"/>
+      </w:pPr>
+      <w:r>
+        <w:t xml:space="preserve">python ./main.py --functionality "IMG_CAPTIONING" --project_root [PROJECT_PATH] --dataset_name </w:t>
+      </w:r>
+      <w:r>
+        <w:t>CC3M</w:t>
+      </w:r>
+      <w:r>
+        <w:t xml:space="preserve"> --max_bound 75000 --previous_bound 70000 --aggregate True --gpu_id 0 &gt; </w:t>
+      </w:r>
+      <w:r>
+        <w:t>./logs/output.log</w:t>
+      </w:r>
+      <w:r>
+        <w:t xml:space="preserve"> 2&gt;&amp;1 &amp;</w:t>
+      </w:r>
+    </w:p>
+    <w:p>
+      <w:pPr>
+        <w:spacing w:before="0"/>
+        <w:ind w:left="0"/>
+      </w:pPr>
+    </w:p>
+    <w:p>
+      <w:pPr>
+        <w:spacing w:before="0"/>
+        <w:ind w:left="0"/>
+      </w:pPr>
+      <w:r>
+        <w:t xml:space="preserve">python ./main.py --functionality "IMG_CAPTIONING" --project_root [PROJECT_PATH] --dataset_name </w:t>
+      </w:r>
+      <w:r>
+        <w:t>CC3M</w:t>
+      </w:r>
+      <w:r>
+        <w:t xml:space="preserve"> --max_bound 80000 --previous_bound 75000 --gpu_id 0 &gt; </w:t>
+      </w:r>
+      <w:r>
+        <w:t>./logs/output.log</w:t>
+      </w:r>
+      <w:r>
+        <w:t xml:space="preserve"> 2&gt;&amp;1 &amp;</w:t>
+      </w:r>
+    </w:p>
+    <w:p>
+      <w:pPr>
+        <w:spacing w:before="0"/>
+        <w:ind w:left="0"/>
+      </w:pPr>
+      <w:r>
+        <w:t xml:space="preserve">python ./main.py --functionality "IMG_CAPTIONING" --project_root [PROJECT_PATH] --dataset_name </w:t>
+      </w:r>
+      <w:r>
+        <w:t>CC3M</w:t>
+      </w:r>
+      <w:r>
+        <w:t xml:space="preserve"> --max_bound 80000 --previous_bound 75000 --aggregate True --gpu_id 0 &gt; </w:t>
+      </w:r>
+      <w:r>
+        <w:t>./logs/output.log</w:t>
+      </w:r>
+      <w:r>
+        <w:t xml:space="preserve"> 2&gt;&amp;1 &amp;</w:t>
       </w:r>
     </w:p>
     <w:p>
@@ -2220,37 +3516,49 @@
           <w:b/>
           <w:bCs/>
         </w:rPr>
-        <w:t>CC3M</w:t>
-      </w:r>
-    </w:p>
-    <w:p>
-      <w:pPr>
-        <w:spacing w:before="0"/>
-        <w:ind w:left="0"/>
-      </w:pPr>
-      <w:r>
-        <w:t xml:space="preserve">python ./main.py --functionality "IMG_CAPTIONING" --project_root [PROJECT_PATH] --dataset_name </w:t>
-      </w:r>
-      <w:r>
-        <w:t>CC3M</w:t>
-      </w:r>
-      <w:r>
-        <w:t xml:space="preserve"> --max_bound 5000 --previous_bound 0 --gpu_id 0 &gt; output.log 2&gt;&amp;1 &amp;</w:t>
-      </w:r>
-    </w:p>
-    <w:p>
-      <w:pPr>
-        <w:spacing w:before="0"/>
-        <w:ind w:left="0"/>
-      </w:pPr>
-      <w:r>
-        <w:t xml:space="preserve">python ./main.py --functionality "IMG_CAPTIONING" --project_root [PROJECT_PATH] --dataset_name </w:t>
-      </w:r>
-      <w:r>
-        <w:t>CC3M</w:t>
-      </w:r>
-      <w:r>
-        <w:t xml:space="preserve"> --max_bound 5000 --previous_bound 0 --aggregate True --gpu_id 0 &gt; output.log 2&gt;&amp;1 &amp;</w:t>
+        <w:t>VISUAL_GENOME</w:t>
+      </w:r>
+    </w:p>
+    <w:p>
+      <w:pPr>
+        <w:spacing w:before="0"/>
+        <w:ind w:left="0"/>
+      </w:pPr>
+      <w:r>
+        <w:t xml:space="preserve">python ./main.py --functionality "IMG_CAPTIONING" --project_root [PROJECT_PATH] --dataset_name </w:t>
+      </w:r>
+      <w:r>
+        <w:t>VISUAL_GENOME</w:t>
+      </w:r>
+      <w:r>
+        <w:t xml:space="preserve"> --max_bound 5000 --previous_bound 0 --gpu_id 0 &gt; </w:t>
+      </w:r>
+      <w:r>
+        <w:t>./logs/output.log</w:t>
+      </w:r>
+      <w:r>
+        <w:t xml:space="preserve"> 2&gt;&amp;1 &amp;</w:t>
+      </w:r>
+    </w:p>
+    <w:p>
+      <w:pPr>
+        <w:spacing w:before="0"/>
+        <w:ind w:left="0"/>
+      </w:pPr>
+      <w:r>
+        <w:t xml:space="preserve">python ./main.py --functionality "IMG_CAPTIONING" --project_root [PROJECT_PATH] --dataset_name </w:t>
+      </w:r>
+      <w:r>
+        <w:t>VISUAL_GENOME</w:t>
+      </w:r>
+      <w:r>
+        <w:t xml:space="preserve"> --max_bound 5000 --previous_bound 0 --aggregate True --gpu_id 0 &gt; </w:t>
+      </w:r>
+      <w:r>
+        <w:t>./logs/output.log</w:t>
+      </w:r>
+      <w:r>
+        <w:t xml:space="preserve"> 2&gt;&amp;1 &amp;</w:t>
       </w:r>
     </w:p>
     <w:p>
@@ -2269,28 +3577,41 @@
         <w:ind w:left="0"/>
       </w:pPr>
       <w:r>
-        <w:t xml:space="preserve">python ./main.py --functionality "IMG_CAPTIONING" --project_root [PROJECT_PATH] --dataset_name </w:t>
-      </w:r>
-      <w:r>
-        <w:t>CC3M</w:t>
-      </w:r>
-      <w:r>
-        <w:t xml:space="preserve"> --max_bound 10000 --previous_bound 5000 --gpu_id 0 &gt; output.log 2&gt;&amp;1 &amp;</w:t>
-      </w:r>
-    </w:p>
-    <w:p>
-      <w:pPr>
-        <w:spacing w:before="0"/>
-        <w:ind w:left="0"/>
-      </w:pPr>
-      <w:r>
-        <w:t xml:space="preserve">python ./main.py --functionality "IMG_CAPTIONING" --project_root [PROJECT_PATH] --dataset_name </w:t>
-      </w:r>
-      <w:r>
-        <w:t>CC3M</w:t>
-      </w:r>
-      <w:r>
-        <w:t xml:space="preserve"> --max_bound 10000 --previous_bound 5000 --aggregate True --gpu_id 0 &gt; output.log 2&gt;&amp;1 &amp;</w:t>
+        <w:lastRenderedPageBreak/>
+        <w:t xml:space="preserve">python ./main.py --functionality "IMG_CAPTIONING" --project_root [PROJECT_PATH] --dataset_name </w:t>
+      </w:r>
+      <w:r>
+        <w:t>VISUAL_GENOME</w:t>
+      </w:r>
+      <w:r>
+        <w:t xml:space="preserve"> --max_bound 10000 --previous_bound 5000 --gpu_id 0 &gt; </w:t>
+      </w:r>
+      <w:r>
+        <w:t>./logs/output.log</w:t>
+      </w:r>
+      <w:r>
+        <w:t xml:space="preserve"> 2&gt;&amp;1 &amp;</w:t>
+      </w:r>
+    </w:p>
+    <w:p>
+      <w:pPr>
+        <w:spacing w:before="0"/>
+        <w:ind w:left="0"/>
+      </w:pPr>
+      <w:r>
+        <w:t xml:space="preserve">python ./main.py --functionality "IMG_CAPTIONING" --project_root [PROJECT_PATH] --dataset_name </w:t>
+      </w:r>
+      <w:r>
+        <w:t>VISUAL_GENOME</w:t>
+      </w:r>
+      <w:r>
+        <w:t xml:space="preserve"> --max_bound 10000 --previous_bound 5000 --aggregate True --gpu_id 0 &gt; </w:t>
+      </w:r>
+      <w:r>
+        <w:t>./logs/output.log</w:t>
+      </w:r>
+      <w:r>
+        <w:t xml:space="preserve"> 2&gt;&amp;1 &amp;</w:t>
       </w:r>
     </w:p>
     <w:p>
@@ -2312,26 +3633,37 @@
         <w:t xml:space="preserve">python ./main.py --functionality "IMG_CAPTIONING" --project_root [PROJECT_PATH] --dataset_name </w:t>
       </w:r>
       <w:r>
-        <w:t>CC3M</w:t>
-      </w:r>
-      <w:r>
-        <w:t xml:space="preserve"> --max_bound 15000 --previous_bound 10000 --gpu_id 0 &gt; output.log 2&gt;&amp;1 &amp;</w:t>
-      </w:r>
-    </w:p>
-    <w:p>
-      <w:pPr>
-        <w:spacing w:before="0"/>
-        <w:ind w:left="0"/>
-      </w:pPr>
-      <w:r>
-        <w:lastRenderedPageBreak/>
-        <w:t xml:space="preserve">python ./main.py --functionality "IMG_CAPTIONING" --project_root [PROJECT_PATH] --dataset_name </w:t>
-      </w:r>
-      <w:r>
-        <w:t>CC3M</w:t>
-      </w:r>
-      <w:r>
-        <w:t xml:space="preserve"> --max_bound 15000 --previous_bound 10000 --aggregate True --gpu_id 0 &gt; output.log 2&gt;&amp;1 &amp;</w:t>
+        <w:t>VISUAL_GENOME</w:t>
+      </w:r>
+      <w:r>
+        <w:t xml:space="preserve"> --max_bound 15000 --previous_bound 10000 --gpu_id 0 &gt; </w:t>
+      </w:r>
+      <w:r>
+        <w:t>./logs/output.log</w:t>
+      </w:r>
+      <w:r>
+        <w:t xml:space="preserve"> 2&gt;&amp;1 &amp;</w:t>
+      </w:r>
+    </w:p>
+    <w:p>
+      <w:pPr>
+        <w:spacing w:before="0"/>
+        <w:ind w:left="0"/>
+      </w:pPr>
+      <w:r>
+        <w:t xml:space="preserve">python ./main.py --functionality "IMG_CAPTIONING" --project_root [PROJECT_PATH] --dataset_name </w:t>
+      </w:r>
+      <w:r>
+        <w:t>VISUAL_GENOME</w:t>
+      </w:r>
+      <w:r>
+        <w:t xml:space="preserve"> --max_bound 15000 --previous_bound 10000 --aggregate True --gpu_id 0 &gt; </w:t>
+      </w:r>
+      <w:r>
+        <w:t>./logs/output.log</w:t>
+      </w:r>
+      <w:r>
+        <w:t xml:space="preserve"> 2&gt;&amp;1 &amp;</w:t>
       </w:r>
     </w:p>
     <w:p>
@@ -2353,25 +3685,37 @@
         <w:t xml:space="preserve">python ./main.py --functionality "IMG_CAPTIONING" --project_root [PROJECT_PATH] --dataset_name </w:t>
       </w:r>
       <w:r>
-        <w:t>CC3M</w:t>
-      </w:r>
-      <w:r>
-        <w:t xml:space="preserve"> --max_bound 20000 --previous_bound 15000 --gpu_id 0 &gt; output.log 2&gt;&amp;1 &amp;</w:t>
-      </w:r>
-    </w:p>
-    <w:p>
-      <w:pPr>
-        <w:spacing w:before="0"/>
-        <w:ind w:left="0"/>
-      </w:pPr>
-      <w:r>
-        <w:t xml:space="preserve">python ./main.py --functionality "IMG_CAPTIONING" --project_root [PROJECT_PATH] --dataset_name </w:t>
-      </w:r>
-      <w:r>
-        <w:t>CC3M</w:t>
-      </w:r>
-      <w:r>
-        <w:t xml:space="preserve"> --max_bound 20000 --previous_bound 15000 --aggregate True --gpu_id 0 &gt; output.log 2&gt;&amp;1 &amp;</w:t>
+        <w:t>VISUAL_GENOME</w:t>
+      </w:r>
+      <w:r>
+        <w:t xml:space="preserve"> --max_bound 20000 --previous_bound 15000 --gpu_id 0 &gt; </w:t>
+      </w:r>
+      <w:r>
+        <w:t>./logs/output.log</w:t>
+      </w:r>
+      <w:r>
+        <w:t xml:space="preserve"> 2&gt;&amp;1 &amp;</w:t>
+      </w:r>
+    </w:p>
+    <w:p>
+      <w:pPr>
+        <w:spacing w:before="0"/>
+        <w:ind w:left="0"/>
+      </w:pPr>
+      <w:r>
+        <w:t xml:space="preserve">python ./main.py --functionality "IMG_CAPTIONING" --project_root [PROJECT_PATH] --dataset_name </w:t>
+      </w:r>
+      <w:r>
+        <w:t>VISUAL_GENOME</w:t>
+      </w:r>
+      <w:r>
+        <w:t xml:space="preserve"> --max_bound 20000 --previous_bound 15000 --aggregate True --gpu_id 0 &gt; </w:t>
+      </w:r>
+      <w:r>
+        <w:t>./logs/output.log</w:t>
+      </w:r>
+      <w:r>
+        <w:t xml:space="preserve"> 2&gt;&amp;1 &amp;</w:t>
       </w:r>
     </w:p>
     <w:p>
@@ -2393,25 +3737,37 @@
         <w:t xml:space="preserve">python ./main.py --functionality "IMG_CAPTIONING" --project_root [PROJECT_PATH] --dataset_name </w:t>
       </w:r>
       <w:r>
-        <w:t>CC3M</w:t>
-      </w:r>
-      <w:r>
-        <w:t xml:space="preserve"> --max_bound 25000 --previous_bound 20000 --gpu_id 0 &gt; output.log 2&gt;&amp;1 &amp;</w:t>
-      </w:r>
-    </w:p>
-    <w:p>
-      <w:pPr>
-        <w:spacing w:before="0"/>
-        <w:ind w:left="0"/>
-      </w:pPr>
-      <w:r>
-        <w:t xml:space="preserve">python ./main.py --functionality "IMG_CAPTIONING" --project_root [PROJECT_PATH] --dataset_name </w:t>
-      </w:r>
-      <w:r>
-        <w:t>CC3M</w:t>
-      </w:r>
-      <w:r>
-        <w:t xml:space="preserve"> --max_bound 25000 --previous_bound 20000 --aggregate True --gpu_id 0 &gt; output.log 2&gt;&amp;1 &amp;</w:t>
+        <w:t>VISUAL_GENOME</w:t>
+      </w:r>
+      <w:r>
+        <w:t xml:space="preserve"> --max_bound 25000 --previous_bound 20000 --gpu_id 0 &gt; </w:t>
+      </w:r>
+      <w:r>
+        <w:t>./logs/output.log</w:t>
+      </w:r>
+      <w:r>
+        <w:t xml:space="preserve"> 2&gt;&amp;1 &amp;</w:t>
+      </w:r>
+    </w:p>
+    <w:p>
+      <w:pPr>
+        <w:spacing w:before="0"/>
+        <w:ind w:left="0"/>
+      </w:pPr>
+      <w:r>
+        <w:t xml:space="preserve">python ./main.py --functionality "IMG_CAPTIONING" --project_root [PROJECT_PATH] --dataset_name </w:t>
+      </w:r>
+      <w:r>
+        <w:t>VISUAL_GENOME</w:t>
+      </w:r>
+      <w:r>
+        <w:t xml:space="preserve"> --max_bound 25000 --previous_bound 20000 --aggregate True --gpu_id 0 &gt; </w:t>
+      </w:r>
+      <w:r>
+        <w:t>./logs/output.log</w:t>
+      </w:r>
+      <w:r>
+        <w:t xml:space="preserve"> 2&gt;&amp;1 &amp;</w:t>
       </w:r>
     </w:p>
     <w:p>
@@ -2430,28 +3786,41 @@
         <w:ind w:left="0"/>
       </w:pPr>
       <w:r>
-        <w:t xml:space="preserve">python ./main.py --functionality "IMG_CAPTIONING" --project_root [PROJECT_PATH] --dataset_name </w:t>
-      </w:r>
-      <w:r>
-        <w:t>CC3M</w:t>
-      </w:r>
-      <w:r>
-        <w:t xml:space="preserve"> --max_bound 30000 --previous_bound 25000 --gpu_id 0 &gt; output.log 2&gt;&amp;1 &amp;</w:t>
-      </w:r>
-    </w:p>
-    <w:p>
-      <w:pPr>
-        <w:spacing w:before="0"/>
-        <w:ind w:left="0"/>
-      </w:pPr>
-      <w:r>
-        <w:t xml:space="preserve">python ./main.py --functionality "IMG_CAPTIONING" --project_root [PROJECT_PATH] --dataset_name </w:t>
-      </w:r>
-      <w:r>
-        <w:t>CC3M</w:t>
-      </w:r>
-      <w:r>
-        <w:t xml:space="preserve"> --max_bound 30000 --previous_bound 25000 --aggregate True --gpu_id 0 &gt; output.log 2&gt;&amp;1 &amp;</w:t>
+        <w:lastRenderedPageBreak/>
+        <w:t xml:space="preserve">python ./main.py --functionality "IMG_CAPTIONING" --project_root [PROJECT_PATH] --dataset_name </w:t>
+      </w:r>
+      <w:r>
+        <w:t>VISUAL_GENOME</w:t>
+      </w:r>
+      <w:r>
+        <w:t xml:space="preserve"> --max_bound 30000 --previous_bound 25000 --gpu_id 0 &gt; </w:t>
+      </w:r>
+      <w:r>
+        <w:t>./logs/output.log</w:t>
+      </w:r>
+      <w:r>
+        <w:t xml:space="preserve"> 2&gt;&amp;1 &amp;</w:t>
+      </w:r>
+    </w:p>
+    <w:p>
+      <w:pPr>
+        <w:spacing w:before="0"/>
+        <w:ind w:left="0"/>
+      </w:pPr>
+      <w:r>
+        <w:t xml:space="preserve">python ./main.py --functionality "IMG_CAPTIONING" --project_root [PROJECT_PATH] --dataset_name </w:t>
+      </w:r>
+      <w:r>
+        <w:t>VISUAL_GENOME</w:t>
+      </w:r>
+      <w:r>
+        <w:t xml:space="preserve"> --max_bound 30000 --previous_bound 25000 --aggregate True --gpu_id 0 &gt; </w:t>
+      </w:r>
+      <w:r>
+        <w:t>./logs/output.log</w:t>
+      </w:r>
+      <w:r>
+        <w:t xml:space="preserve"> 2&gt;&amp;1 &amp;</w:t>
       </w:r>
     </w:p>
     <w:p>
@@ -2473,25 +3842,133 @@
         <w:t xml:space="preserve">python ./main.py --functionality "IMG_CAPTIONING" --project_root [PROJECT_PATH] --dataset_name </w:t>
       </w:r>
       <w:r>
-        <w:t>CC3M</w:t>
-      </w:r>
-      <w:r>
-        <w:t xml:space="preserve"> --max_bound 35000 --previous_bound 30000 --gpu_id 0 &gt; output.log 2&gt;&amp;1 &amp;</w:t>
-      </w:r>
-    </w:p>
-    <w:p>
-      <w:pPr>
-        <w:spacing w:before="0"/>
-        <w:ind w:left="0"/>
-      </w:pPr>
-      <w:r>
-        <w:t xml:space="preserve">python ./main.py --functionality "IMG_CAPTIONING" --project_root [PROJECT_PATH] --dataset_name </w:t>
-      </w:r>
-      <w:r>
-        <w:t>CC3M</w:t>
-      </w:r>
-      <w:r>
-        <w:t xml:space="preserve"> --max_bound 35000 --previous_bound 30000 --aggregate True --gpu_id 0 &gt; output.log 2&gt;&amp;1 &amp;</w:t>
+        <w:t>VISUAL_GENOME</w:t>
+      </w:r>
+      <w:r>
+        <w:t xml:space="preserve"> --max_bound 35000 --previous_bound 30000 --gpu_id 0 &gt; </w:t>
+      </w:r>
+      <w:r>
+        <w:t>./logs/output.log</w:t>
+      </w:r>
+      <w:r>
+        <w:t xml:space="preserve"> 2&gt;&amp;1 &amp;</w:t>
+      </w:r>
+    </w:p>
+    <w:p>
+      <w:pPr>
+        <w:spacing w:before="0"/>
+        <w:ind w:left="0"/>
+      </w:pPr>
+      <w:r>
+        <w:t xml:space="preserve">python ./main.py --functionality "IMG_CAPTIONING" --project_root [PROJECT_PATH] --dataset_name </w:t>
+      </w:r>
+      <w:r>
+        <w:t>VISUAL_GENOME</w:t>
+      </w:r>
+      <w:r>
+        <w:t xml:space="preserve"> --max_bound 35000 --previous_bound 30000 --aggregate True --gpu_id 0 &gt; </w:t>
+      </w:r>
+      <w:r>
+        <w:t>./logs/output.log</w:t>
+      </w:r>
+      <w:r>
+        <w:t xml:space="preserve"> 2&gt;&amp;1 &amp;</w:t>
+      </w:r>
+    </w:p>
+    <w:p>
+      <w:pPr>
+        <w:spacing w:before="0"/>
+        <w:ind w:left="0"/>
+      </w:pPr>
+    </w:p>
+    <w:p>
+      <w:pPr>
+        <w:spacing w:before="0"/>
+        <w:ind w:left="0"/>
+      </w:pPr>
+      <w:r>
+        <w:t xml:space="preserve">python ./main.py --functionality "IMG_CAPTIONING" --project_root [PROJECT_PATH] --dataset_name </w:t>
+      </w:r>
+      <w:r>
+        <w:t>VISUAL_GENOME</w:t>
+      </w:r>
+      <w:r>
+        <w:t xml:space="preserve"> --max_bound 40000 --previous_bound 35000 --gpu_id 0 &gt; </w:t>
+      </w:r>
+      <w:r>
+        <w:t>./logs/output.log</w:t>
+      </w:r>
+      <w:r>
+        <w:t xml:space="preserve"> 2&gt;&amp;1 &amp;</w:t>
+      </w:r>
+    </w:p>
+    <w:p>
+      <w:pPr>
+        <w:spacing w:before="0"/>
+        <w:ind w:left="0"/>
+      </w:pPr>
+      <w:r>
+        <w:t xml:space="preserve">python ./main.py --functionality "IMG_CAPTIONING" --project_root [PROJECT_PATH] --dataset_name </w:t>
+      </w:r>
+      <w:r>
+        <w:t>VISUAL_GENOME</w:t>
+      </w:r>
+      <w:r>
+        <w:t xml:space="preserve"> --max_bound 40000 --previous_bound 35000 --aggregate True --gpu_id 0 &gt; </w:t>
+      </w:r>
+      <w:r>
+        <w:t>./logs/output.log</w:t>
+      </w:r>
+      <w:r>
+        <w:t xml:space="preserve"> 2&gt;&amp;1 &amp;</w:t>
+      </w:r>
+    </w:p>
+    <w:p>
+      <w:pPr>
+        <w:spacing w:before="0"/>
+        <w:ind w:left="0"/>
+      </w:pPr>
+    </w:p>
+    <w:p>
+      <w:pPr>
+        <w:spacing w:before="0"/>
+        <w:ind w:left="0"/>
+      </w:pPr>
+      <w:r>
+        <w:t xml:space="preserve">python ./main.py --functionality "IMG_CAPTIONING" --project_root [PROJECT_PATH] --dataset_name </w:t>
+      </w:r>
+      <w:r>
+        <w:t>VISUAL_GENOME</w:t>
+      </w:r>
+      <w:r>
+        <w:t xml:space="preserve"> --max_bound 45000 --previous_bound 40000 --gpu_id 0 &gt; </w:t>
+      </w:r>
+      <w:r>
+        <w:t>./logs/output.log</w:t>
+      </w:r>
+      <w:r>
+        <w:t xml:space="preserve"> 2&gt;&amp;1 &amp;</w:t>
+      </w:r>
+    </w:p>
+    <w:p>
+      <w:pPr>
+        <w:spacing w:before="0"/>
+        <w:ind w:left="0"/>
+      </w:pPr>
+      <w:r>
+        <w:t xml:space="preserve">python ./main.py --functionality "IMG_CAPTIONING" --project_root [PROJECT_PATH] --dataset_name </w:t>
+      </w:r>
+      <w:r>
+        <w:t>VISUAL_GENOME</w:t>
+      </w:r>
+      <w:r>
+        <w:t xml:space="preserve"> --max_bound 45000 --previous_bound 40000 --aggregate True --gpu_id 0 &gt; </w:t>
+      </w:r>
+      <w:r>
+        <w:t>./logs/output.log</w:t>
+      </w:r>
+      <w:r>
+        <w:t xml:space="preserve"> 2&gt;&amp;1 &amp;</w:t>
       </w:r>
     </w:p>
     <w:p>
@@ -2510,337 +3987,17 @@
         <w:t xml:space="preserve">python ./main.py --functionality "IMG_CAPTIONING" --project_root [PROJECT_PATH] --dataset_name </w:t>
       </w:r>
       <w:r>
-        <w:t>CC3M</w:t>
-      </w:r>
-      <w:r>
-        <w:t xml:space="preserve"> --max_bound 40000 --previous_bound 35000 --gpu_id 0 &gt; output.log 2&gt;&amp;1 &amp;</w:t>
-      </w:r>
-    </w:p>
-    <w:p>
-      <w:pPr>
-        <w:spacing w:before="0"/>
-        <w:ind w:left="0"/>
-      </w:pPr>
-      <w:r>
-        <w:t xml:space="preserve">python ./main.py --functionality "IMG_CAPTIONING" --project_root [PROJECT_PATH] --dataset_name </w:t>
-      </w:r>
-      <w:r>
-        <w:t>CC3M</w:t>
-      </w:r>
-      <w:r>
-        <w:t xml:space="preserve"> --max_bound 40000 --previous_bound 35000 --aggregate True --gpu_id 0 &gt; output.log 2&gt;&amp;1 &amp;</w:t>
-      </w:r>
-    </w:p>
-    <w:p>
-      <w:pPr>
-        <w:spacing w:before="0"/>
-        <w:ind w:left="0"/>
-      </w:pPr>
-    </w:p>
-    <w:p>
-      <w:pPr>
-        <w:spacing w:before="0"/>
-        <w:ind w:left="0"/>
-      </w:pPr>
-      <w:r>
-        <w:t xml:space="preserve">python ./main.py --functionality "IMG_CAPTIONING" --project_root [PROJECT_PATH] --dataset_name </w:t>
-      </w:r>
-      <w:r>
-        <w:t>CC3M</w:t>
-      </w:r>
-      <w:r>
-        <w:t xml:space="preserve"> --max_bound 45000 --previous_bound 40000 --gpu_id 0 &gt; output.log 2&gt;&amp;1 &amp;</w:t>
-      </w:r>
-    </w:p>
-    <w:p>
-      <w:pPr>
-        <w:spacing w:before="0"/>
-        <w:ind w:left="0"/>
-      </w:pPr>
-      <w:r>
-        <w:t xml:space="preserve">python ./main.py --functionality "IMG_CAPTIONING" --project_root [PROJECT_PATH] --dataset_name </w:t>
-      </w:r>
-      <w:r>
-        <w:t>CC3M</w:t>
-      </w:r>
-      <w:r>
-        <w:t xml:space="preserve"> --max_bound 45000 --previous_bound 40000 --aggregate True --gpu_id 0 &gt; output.log 2&gt;&amp;1 &amp;</w:t>
-      </w:r>
-    </w:p>
-    <w:p>
-      <w:pPr>
-        <w:spacing w:before="0"/>
-        <w:ind w:left="0"/>
-      </w:pPr>
-    </w:p>
-    <w:p>
-      <w:pPr>
-        <w:spacing w:before="0"/>
-        <w:ind w:left="0"/>
-      </w:pPr>
-      <w:r>
-        <w:t xml:space="preserve">python ./main.py --functionality "IMG_CAPTIONING" --project_root [PROJECT_PATH] --dataset_name </w:t>
-      </w:r>
-      <w:r>
-        <w:t>CC3M</w:t>
-      </w:r>
-      <w:r>
-        <w:t xml:space="preserve"> --max_bound 50000 --previous_bound 45000 --gpu_id 0 &gt; output.log 2&gt;&amp;1 &amp;</w:t>
-      </w:r>
-    </w:p>
-    <w:p>
-      <w:pPr>
-        <w:spacing w:before="0"/>
-        <w:ind w:left="0"/>
-      </w:pPr>
-      <w:r>
-        <w:t xml:space="preserve">python ./main.py --functionality "IMG_CAPTIONING" --project_root [PROJECT_PATH] --dataset_name </w:t>
-      </w:r>
-      <w:r>
-        <w:t>CC3M</w:t>
-      </w:r>
-      <w:r>
-        <w:t xml:space="preserve"> --max_bound 50000 --previous_bound 45000 --aggregate True --gpu_id 0 &gt; output.log 2&gt;&amp;1 &amp;</w:t>
-      </w:r>
-    </w:p>
-    <w:p>
-      <w:pPr>
-        <w:spacing w:before="0"/>
-        <w:ind w:left="0"/>
-      </w:pPr>
-    </w:p>
-    <w:p>
-      <w:pPr>
-        <w:spacing w:before="0"/>
-        <w:ind w:left="0"/>
-      </w:pPr>
-      <w:r>
-        <w:t xml:space="preserve">python ./main.py --functionality "IMG_CAPTIONING" --project_root [PROJECT_PATH] --dataset_name </w:t>
-      </w:r>
-      <w:r>
-        <w:t>CC3M</w:t>
-      </w:r>
-      <w:r>
-        <w:t xml:space="preserve"> --max_bound 55000 --previous_bound 50000 --gpu_id 0 &gt; output.log 2&gt;&amp;1 &amp;</w:t>
-      </w:r>
-    </w:p>
-    <w:p>
-      <w:pPr>
-        <w:spacing w:before="0"/>
-        <w:ind w:left="0"/>
-      </w:pPr>
-      <w:r>
-        <w:t xml:space="preserve">python ./main.py --functionality "IMG_CAPTIONING" --project_root [PROJECT_PATH] --dataset_name </w:t>
-      </w:r>
-      <w:r>
-        <w:t>CC3M</w:t>
-      </w:r>
-      <w:r>
-        <w:t xml:space="preserve"> --max_bound 55000 --previous_bound 50000 --aggregate True --gpu_id 0 &gt; output.log 2&gt;&amp;1 &amp;</w:t>
-      </w:r>
-    </w:p>
-    <w:p>
-      <w:pPr>
-        <w:spacing w:before="0"/>
-        <w:ind w:left="0"/>
-      </w:pPr>
-    </w:p>
-    <w:p>
-      <w:pPr>
-        <w:spacing w:before="0"/>
-        <w:ind w:left="0"/>
-      </w:pPr>
-      <w:r>
-        <w:t xml:space="preserve">python ./main.py --functionality "IMG_CAPTIONING" --project_root [PROJECT_PATH] --dataset_name </w:t>
-      </w:r>
-      <w:r>
-        <w:t>CC3M</w:t>
-      </w:r>
-      <w:r>
-        <w:t xml:space="preserve"> --max_bound 60000 --previous_bound 55000 --gpu_id 0 &gt; output.log 2&gt;&amp;1 &amp;</w:t>
-      </w:r>
-    </w:p>
-    <w:p>
-      <w:pPr>
-        <w:spacing w:before="0"/>
-        <w:ind w:left="0"/>
-      </w:pPr>
-      <w:r>
-        <w:t xml:space="preserve">python ./main.py --functionality "IMG_CAPTIONING" --project_root [PROJECT_PATH] --dataset_name </w:t>
-      </w:r>
-      <w:r>
-        <w:t>CC3M</w:t>
-      </w:r>
-      <w:r>
-        <w:t xml:space="preserve"> --max_bound 60000 --previous_bound 55000 --aggregate True --gpu_id 0 &gt; output.log 2&gt;&amp;1 &amp;</w:t>
-      </w:r>
-    </w:p>
-    <w:p>
-      <w:pPr>
-        <w:spacing w:before="0"/>
-        <w:ind w:left="0"/>
-      </w:pPr>
-    </w:p>
-    <w:p>
-      <w:pPr>
-        <w:spacing w:before="0"/>
-        <w:ind w:left="0"/>
-      </w:pPr>
-      <w:r>
-        <w:t xml:space="preserve">python ./main.py --functionality "IMG_CAPTIONING" --project_root [PROJECT_PATH] --dataset_name </w:t>
-      </w:r>
-      <w:r>
-        <w:t>CC3M</w:t>
-      </w:r>
-      <w:r>
-        <w:t xml:space="preserve"> --max_bound 65000 --previous_bound 60000 --gpu_id 0 &gt; output.log 2&gt;&amp;1 &amp;</w:t>
-      </w:r>
-    </w:p>
-    <w:p>
-      <w:pPr>
-        <w:spacing w:before="0"/>
-        <w:ind w:left="0"/>
-      </w:pPr>
-      <w:r>
-        <w:t xml:space="preserve">python ./main.py --functionality "IMG_CAPTIONING" --project_root [PROJECT_PATH] --dataset_name </w:t>
-      </w:r>
-      <w:r>
-        <w:t>CC3M</w:t>
-      </w:r>
-      <w:r>
-        <w:t xml:space="preserve"> --max_bound 65000 --previous_bound 60000 --aggregate True --gpu_id 0 &gt; output.log 2&gt;&amp;1 &amp;</w:t>
-      </w:r>
-    </w:p>
-    <w:p>
-      <w:pPr>
-        <w:spacing w:before="0"/>
-        <w:ind w:left="0"/>
-      </w:pPr>
-    </w:p>
-    <w:p>
-      <w:pPr>
-        <w:spacing w:before="0"/>
-        <w:ind w:left="0"/>
-      </w:pPr>
-      <w:r>
-        <w:t xml:space="preserve">python ./main.py --functionality "IMG_CAPTIONING" --project_root [PROJECT_PATH] --dataset_name </w:t>
-      </w:r>
-      <w:r>
-        <w:t>CC3M</w:t>
-      </w:r>
-      <w:r>
-        <w:t xml:space="preserve"> --max_bound 70000 --previous_bound 65000 --gpu_id 0 &gt; output.log 2&gt;&amp;1 &amp;</w:t>
-      </w:r>
-    </w:p>
-    <w:p>
-      <w:pPr>
-        <w:spacing w:before="0"/>
-        <w:ind w:left="0"/>
-      </w:pPr>
-      <w:r>
-        <w:t xml:space="preserve">python ./main.py --functionality "IMG_CAPTIONING" --project_root [PROJECT_PATH] --dataset_name </w:t>
-      </w:r>
-      <w:r>
-        <w:t>CC3M</w:t>
-      </w:r>
-      <w:r>
-        <w:t xml:space="preserve"> --max_bound 70000 --previous_bound 65000 --aggregate True --gpu_id 0 &gt; output.log 2&gt;&amp;1 &amp;</w:t>
-      </w:r>
-    </w:p>
-    <w:p>
-      <w:pPr>
-        <w:spacing w:before="0"/>
-        <w:ind w:left="0"/>
-      </w:pPr>
-    </w:p>
-    <w:p>
-      <w:pPr>
-        <w:spacing w:before="0"/>
-        <w:ind w:left="0"/>
-      </w:pPr>
-      <w:r>
-        <w:t xml:space="preserve">python ./main.py --functionality "IMG_CAPTIONING" --project_root [PROJECT_PATH] --dataset_name </w:t>
-      </w:r>
-      <w:r>
-        <w:t>CC3M</w:t>
-      </w:r>
-      <w:r>
-        <w:t xml:space="preserve"> --max_bound 75000 --previous_bound 70000 --gpu_id 0 &gt; output.log 2&gt;&amp;1 &amp;</w:t>
-      </w:r>
-    </w:p>
-    <w:p>
-      <w:pPr>
-        <w:spacing w:before="0"/>
-        <w:ind w:left="0"/>
-      </w:pPr>
-      <w:r>
-        <w:t xml:space="preserve">python ./main.py --functionality "IMG_CAPTIONING" --project_root [PROJECT_PATH] --dataset_name </w:t>
-      </w:r>
-      <w:r>
-        <w:t>CC3M</w:t>
-      </w:r>
-      <w:r>
-        <w:t xml:space="preserve"> --max_bound 75000 --previous_bound 70000 --aggregate True --gpu_id 0 &gt; output.log 2&gt;&amp;1 &amp;</w:t>
-      </w:r>
-    </w:p>
-    <w:p>
-      <w:pPr>
-        <w:spacing w:before="0"/>
-        <w:ind w:left="0"/>
-      </w:pPr>
-    </w:p>
-    <w:p>
-      <w:pPr>
-        <w:spacing w:before="0"/>
-        <w:ind w:left="0"/>
-      </w:pPr>
-      <w:r>
-        <w:t xml:space="preserve">python ./main.py --functionality "IMG_CAPTIONING" --project_root [PROJECT_PATH] --dataset_name </w:t>
-      </w:r>
-      <w:r>
-        <w:t>CC3M</w:t>
-      </w:r>
-      <w:r>
-        <w:t xml:space="preserve"> --max_bound 80000 --previous_bound 75000 --gpu_id 0 &gt; output.log 2&gt;&amp;1 &amp;</w:t>
-      </w:r>
-    </w:p>
-    <w:p>
-      <w:pPr>
-        <w:spacing w:before="0"/>
-        <w:ind w:left="0"/>
-      </w:pPr>
-      <w:r>
-        <w:t xml:space="preserve">python ./main.py --functionality "IMG_CAPTIONING" --project_root [PROJECT_PATH] --dataset_name </w:t>
-      </w:r>
-      <w:r>
-        <w:t>CC3M</w:t>
-      </w:r>
-      <w:r>
-        <w:t xml:space="preserve"> --max_bound 80000 --previous_bound 75000 --aggregate True --gpu_id 0 &gt; output.log 2&gt;&amp;1 &amp;</w:t>
-      </w:r>
-    </w:p>
-    <w:p>
-      <w:pPr>
-        <w:spacing w:before="0"/>
-        <w:ind w:left="0"/>
-      </w:pPr>
-    </w:p>
-    <w:p>
-      <w:pPr>
-        <w:spacing w:before="0"/>
-        <w:ind w:left="0"/>
-        <w:rPr>
-          <w:b/>
-          <w:bCs/>
-        </w:rPr>
-      </w:pPr>
-      <w:r>
-        <w:rPr>
-          <w:b/>
-          <w:bCs/>
-        </w:rPr>
         <w:t>VISUAL_GENOME</w:t>
       </w:r>
+      <w:r>
+        <w:t xml:space="preserve"> --max_bound 50000 --previous_bound 45000 --gpu_id 0 &gt; </w:t>
+      </w:r>
+      <w:r>
+        <w:t>./logs/output.log</w:t>
+      </w:r>
+      <w:r>
+        <w:t xml:space="preserve"> 2&gt;&amp;1 &amp;</w:t>
+      </w:r>
     </w:p>
     <w:p>
       <w:pPr>
@@ -2854,8 +4011,164 @@
         <w:t>VISUAL_GENOME</w:t>
       </w:r>
       <w:r>
-        <w:t xml:space="preserve"> --max_bound 5000 --previous_bound 0 --gpu_id 0 &gt; output.log 2&gt;&amp;1 &amp;</w:t>
-      </w:r>
+        <w:t xml:space="preserve"> --max_bound 50000 --previous_bound 45000 --aggregate True --gpu_id 0 &gt; </w:t>
+      </w:r>
+      <w:r>
+        <w:t>./logs/output.log</w:t>
+      </w:r>
+      <w:r>
+        <w:t xml:space="preserve"> 2&gt;&amp;1 &amp;</w:t>
+      </w:r>
+    </w:p>
+    <w:p>
+      <w:pPr>
+        <w:spacing w:before="0"/>
+        <w:ind w:left="0"/>
+      </w:pPr>
+    </w:p>
+    <w:p>
+      <w:pPr>
+        <w:spacing w:before="0"/>
+        <w:ind w:left="0"/>
+      </w:pPr>
+      <w:r>
+        <w:t xml:space="preserve">python ./main.py --functionality "IMG_CAPTIONING" --project_root [PROJECT_PATH] --dataset_name </w:t>
+      </w:r>
+      <w:r>
+        <w:t>VISUAL_GENOME</w:t>
+      </w:r>
+      <w:r>
+        <w:t xml:space="preserve"> --max_bound 55000 --previous_bound 50000 --gpu_id 0 &gt; </w:t>
+      </w:r>
+      <w:r>
+        <w:t>./logs/output.log</w:t>
+      </w:r>
+      <w:r>
+        <w:t xml:space="preserve"> 2&gt;&amp;1 &amp;</w:t>
+      </w:r>
+    </w:p>
+    <w:p>
+      <w:pPr>
+        <w:spacing w:before="0"/>
+        <w:ind w:left="0"/>
+      </w:pPr>
+      <w:r>
+        <w:t xml:space="preserve">python ./main.py --functionality "IMG_CAPTIONING" --project_root [PROJECT_PATH] --dataset_name </w:t>
+      </w:r>
+      <w:r>
+        <w:t>VISUAL_GENOME</w:t>
+      </w:r>
+      <w:r>
+        <w:t xml:space="preserve"> --max_bound 55000 --previous_bound 50000 --aggregate True --gpu_id 0 &gt; </w:t>
+      </w:r>
+      <w:r>
+        <w:t>./logs/output.log</w:t>
+      </w:r>
+      <w:r>
+        <w:t xml:space="preserve"> 2&gt;&amp;1 &amp;</w:t>
+      </w:r>
+    </w:p>
+    <w:p>
+      <w:pPr>
+        <w:spacing w:before="0"/>
+        <w:ind w:left="0"/>
+      </w:pPr>
+    </w:p>
+    <w:p>
+      <w:pPr>
+        <w:spacing w:before="0"/>
+        <w:ind w:left="0"/>
+      </w:pPr>
+      <w:r>
+        <w:t xml:space="preserve">python ./main.py --functionality "IMG_CAPTIONING" --project_root [PROJECT_PATH] --dataset_name </w:t>
+      </w:r>
+      <w:r>
+        <w:t>VISUAL_GENOME</w:t>
+      </w:r>
+      <w:r>
+        <w:t xml:space="preserve"> --max_bound 60000 --previous_bound 55000 --gpu_id 0 &gt; </w:t>
+      </w:r>
+      <w:r>
+        <w:t>./logs/output.log</w:t>
+      </w:r>
+      <w:r>
+        <w:t xml:space="preserve"> 2&gt;&amp;1 &amp;</w:t>
+      </w:r>
+    </w:p>
+    <w:p>
+      <w:pPr>
+        <w:spacing w:before="0"/>
+        <w:ind w:left="0"/>
+      </w:pPr>
+      <w:r>
+        <w:t xml:space="preserve">python ./main.py --functionality "IMG_CAPTIONING" --project_root [PROJECT_PATH] --dataset_name </w:t>
+      </w:r>
+      <w:r>
+        <w:t>VISUAL_GENOME</w:t>
+      </w:r>
+      <w:r>
+        <w:t xml:space="preserve"> --max_bound 60000 --previous_bound 55000 --aggregate True --gpu_id 0 &gt; </w:t>
+      </w:r>
+      <w:r>
+        <w:t>./logs/output.log</w:t>
+      </w:r>
+      <w:r>
+        <w:t xml:space="preserve"> 2&gt;&amp;1 &amp;</w:t>
+      </w:r>
+    </w:p>
+    <w:p>
+      <w:pPr>
+        <w:spacing w:before="0"/>
+        <w:ind w:left="0"/>
+      </w:pPr>
+    </w:p>
+    <w:p>
+      <w:pPr>
+        <w:spacing w:before="0"/>
+        <w:ind w:left="0"/>
+      </w:pPr>
+      <w:r>
+        <w:t xml:space="preserve">python ./main.py --functionality "IMG_CAPTIONING" --project_root [PROJECT_PATH] --dataset_name </w:t>
+      </w:r>
+      <w:r>
+        <w:t>VISUAL_GENOME</w:t>
+      </w:r>
+      <w:r>
+        <w:t xml:space="preserve"> --max_bound 65000 --previous_bound 60000 --gpu_id 0 &gt; </w:t>
+      </w:r>
+      <w:r>
+        <w:t>./logs/output.log</w:t>
+      </w:r>
+      <w:r>
+        <w:t xml:space="preserve"> 2&gt;&amp;1 &amp;</w:t>
+      </w:r>
+    </w:p>
+    <w:p>
+      <w:pPr>
+        <w:spacing w:before="0"/>
+        <w:ind w:left="0"/>
+      </w:pPr>
+      <w:r>
+        <w:t xml:space="preserve">python ./main.py --functionality "IMG_CAPTIONING" --project_root [PROJECT_PATH] --dataset_name </w:t>
+      </w:r>
+      <w:r>
+        <w:t>VISUAL_GENOME</w:t>
+      </w:r>
+      <w:r>
+        <w:t xml:space="preserve"> --max_bound 65000 --previous_bound 60000 --aggregate True --gpu_id 0 &gt; </w:t>
+      </w:r>
+      <w:r>
+        <w:t>./logs/output.log</w:t>
+      </w:r>
+      <w:r>
+        <w:t xml:space="preserve"> 2&gt;&amp;1 &amp;</w:t>
+      </w:r>
+    </w:p>
+    <w:p>
+      <w:pPr>
+        <w:spacing w:before="0"/>
+        <w:ind w:left="0"/>
+      </w:pPr>
     </w:p>
     <w:p>
       <w:pPr>
@@ -2870,18 +4183,14 @@
         <w:t>VISUAL_GENOME</w:t>
       </w:r>
       <w:r>
-        <w:t xml:space="preserve"> --max_bound 5000 --previous_bound 0 --aggregate True --gpu_id 0 &gt; output.log 2&gt;&amp;1 &amp;</w:t>
-      </w:r>
-    </w:p>
-    <w:p>
-      <w:pPr>
-        <w:spacing w:before="0"/>
-        <w:ind w:left="0"/>
-        <w:rPr>
-          <w:i/>
-          <w:iCs/>
-        </w:rPr>
-      </w:pPr>
+        <w:t xml:space="preserve"> --max_bound 70000 --previous_bound 65000 --gpu_id 0 &gt; </w:t>
+      </w:r>
+      <w:r>
+        <w:t>./logs/output.log</w:t>
+      </w:r>
+      <w:r>
+        <w:t xml:space="preserve"> 2&gt;&amp;1 &amp;</w:t>
+      </w:r>
     </w:p>
     <w:p>
       <w:pPr>
@@ -2895,8 +4204,20 @@
         <w:t>VISUAL_GENOME</w:t>
       </w:r>
       <w:r>
-        <w:t xml:space="preserve"> --max_bound 10000 --previous_bound 5000 --gpu_id 0 &gt; output.log 2&gt;&amp;1 &amp;</w:t>
-      </w:r>
+        <w:t xml:space="preserve"> --max_bound 70000 --previous_bound 65000 --aggregate True --gpu_id 0 &gt; </w:t>
+      </w:r>
+      <w:r>
+        <w:t>./logs/output.log</w:t>
+      </w:r>
+      <w:r>
+        <w:t xml:space="preserve"> 2&gt;&amp;1 &amp;</w:t>
+      </w:r>
+    </w:p>
+    <w:p>
+      <w:pPr>
+        <w:spacing w:before="0"/>
+        <w:ind w:left="0"/>
+      </w:pPr>
     </w:p>
     <w:p>
       <w:pPr>
@@ -2910,18 +4231,14 @@
         <w:t>VISUAL_GENOME</w:t>
       </w:r>
       <w:r>
-        <w:t xml:space="preserve"> --max_bound 10000 --previous_bound 5000 --aggregate True --gpu_id 0 &gt; output.log 2&gt;&amp;1 &amp;</w:t>
-      </w:r>
-    </w:p>
-    <w:p>
-      <w:pPr>
-        <w:spacing w:before="0"/>
-        <w:ind w:left="0"/>
-        <w:rPr>
-          <w:i/>
-          <w:iCs/>
-        </w:rPr>
-      </w:pPr>
+        <w:t xml:space="preserve"> --max_bound 75000 --previous_bound 70000 --gpu_id 0 &gt; </w:t>
+      </w:r>
+      <w:r>
+        <w:t>./logs/output.log</w:t>
+      </w:r>
+      <w:r>
+        <w:t xml:space="preserve"> 2&gt;&amp;1 &amp;</w:t>
+      </w:r>
     </w:p>
     <w:p>
       <w:pPr>
@@ -2935,8 +4252,20 @@
         <w:t>VISUAL_GENOME</w:t>
       </w:r>
       <w:r>
-        <w:t xml:space="preserve"> --max_bound 15000 --previous_bound 10000 --gpu_id 0 &gt; output.log 2&gt;&amp;1 &amp;</w:t>
-      </w:r>
+        <w:t xml:space="preserve"> --max_bound 75000 --previous_bound 70000 --aggregate True --gpu_id 0 &gt; </w:t>
+      </w:r>
+      <w:r>
+        <w:t>./logs/output.log</w:t>
+      </w:r>
+      <w:r>
+        <w:t xml:space="preserve"> 2&gt;&amp;1 &amp;</w:t>
+      </w:r>
+    </w:p>
+    <w:p>
+      <w:pPr>
+        <w:spacing w:before="0"/>
+        <w:ind w:left="0"/>
+      </w:pPr>
     </w:p>
     <w:p>
       <w:pPr>
@@ -2950,18 +4279,14 @@
         <w:t>VISUAL_GENOME</w:t>
       </w:r>
       <w:r>
-        <w:t xml:space="preserve"> --max_bound 15000 --previous_bound 10000 --aggregate True --gpu_id 0 &gt; output.log 2&gt;&amp;1 &amp;</w:t>
-      </w:r>
-    </w:p>
-    <w:p>
-      <w:pPr>
-        <w:spacing w:before="0"/>
-        <w:ind w:left="0"/>
-        <w:rPr>
-          <w:i/>
-          <w:iCs/>
-        </w:rPr>
-      </w:pPr>
+        <w:t xml:space="preserve"> --max_bound 80000 --previous_bound 75000 --gpu_id 0 &gt; </w:t>
+      </w:r>
+      <w:r>
+        <w:t>./logs/output.log</w:t>
+      </w:r>
+      <w:r>
+        <w:t xml:space="preserve"> 2&gt;&amp;1 &amp;</w:t>
+      </w:r>
     </w:p>
     <w:p>
       <w:pPr>
@@ -2975,471 +4300,13 @@
         <w:t>VISUAL_GENOME</w:t>
       </w:r>
       <w:r>
-        <w:t xml:space="preserve"> --max_bound 20000 --previous_bound 15000 --gpu_id 0 &gt; output.log 2&gt;&amp;1 &amp;</w:t>
-      </w:r>
-    </w:p>
-    <w:p>
-      <w:pPr>
-        <w:spacing w:before="0"/>
-        <w:ind w:left="0"/>
-      </w:pPr>
-      <w:r>
-        <w:t xml:space="preserve">python ./main.py --functionality "IMG_CAPTIONING" --project_root [PROJECT_PATH] --dataset_name </w:t>
-      </w:r>
-      <w:r>
-        <w:t>VISUAL_GENOME</w:t>
-      </w:r>
-      <w:r>
-        <w:t xml:space="preserve"> --max_bound 20000 --previous_bound 15000 --aggregate True --gpu_id 0 &gt; output.log 2&gt;&amp;1 &amp;</w:t>
-      </w:r>
-    </w:p>
-    <w:p>
-      <w:pPr>
-        <w:spacing w:before="0"/>
-        <w:ind w:left="0"/>
-        <w:rPr>
-          <w:i/>
-          <w:iCs/>
-        </w:rPr>
-      </w:pPr>
-    </w:p>
-    <w:p>
-      <w:pPr>
-        <w:spacing w:before="0"/>
-        <w:ind w:left="0"/>
-      </w:pPr>
-      <w:r>
-        <w:t xml:space="preserve">python ./main.py --functionality "IMG_CAPTIONING" --project_root [PROJECT_PATH] --dataset_name </w:t>
-      </w:r>
-      <w:r>
-        <w:t>VISUAL_GENOME</w:t>
-      </w:r>
-      <w:r>
-        <w:t xml:space="preserve"> --max_bound 25000 --previous_bound 20000 --gpu_id 0 &gt; output.log 2&gt;&amp;1 &amp;</w:t>
-      </w:r>
-    </w:p>
-    <w:p>
-      <w:pPr>
-        <w:spacing w:before="0"/>
-        <w:ind w:left="0"/>
-      </w:pPr>
-      <w:r>
-        <w:t xml:space="preserve">python ./main.py --functionality "IMG_CAPTIONING" --project_root [PROJECT_PATH] --dataset_name </w:t>
-      </w:r>
-      <w:r>
-        <w:t>VISUAL_GENOME</w:t>
-      </w:r>
-      <w:r>
-        <w:t xml:space="preserve"> --max_bound </w:t>
-      </w:r>
-      <w:r>
-        <w:lastRenderedPageBreak/>
-        <w:t>25000 --previous_bound 20000 --aggregate True --gpu_id 0 &gt; output.log 2&gt;&amp;1 &amp;</w:t>
-      </w:r>
-    </w:p>
-    <w:p>
-      <w:pPr>
-        <w:spacing w:before="0"/>
-        <w:ind w:left="0"/>
-        <w:rPr>
-          <w:i/>
-          <w:iCs/>
-        </w:rPr>
-      </w:pPr>
-    </w:p>
-    <w:p>
-      <w:pPr>
-        <w:spacing w:before="0"/>
-        <w:ind w:left="0"/>
-      </w:pPr>
-      <w:r>
-        <w:t xml:space="preserve">python ./main.py --functionality "IMG_CAPTIONING" --project_root [PROJECT_PATH] --dataset_name </w:t>
-      </w:r>
-      <w:r>
-        <w:t>VISUAL_GENOME</w:t>
-      </w:r>
-      <w:r>
-        <w:t xml:space="preserve"> --max_bound 30000 --previous_bound 25000 --gpu_id 0 &gt; output.log 2&gt;&amp;1 &amp;</w:t>
-      </w:r>
-    </w:p>
-    <w:p>
-      <w:pPr>
-        <w:spacing w:before="0"/>
-        <w:ind w:left="0"/>
-      </w:pPr>
-      <w:r>
-        <w:t xml:space="preserve">python ./main.py --functionality "IMG_CAPTIONING" --project_root [PROJECT_PATH] --dataset_name </w:t>
-      </w:r>
-      <w:r>
-        <w:t>VISUAL_GENOME</w:t>
-      </w:r>
-      <w:r>
-        <w:t xml:space="preserve"> --max_bound 30000 --previous_bound 25000 --aggregate True --gpu_id 0 &gt; output.log 2&gt;&amp;1 &amp;</w:t>
-      </w:r>
-    </w:p>
-    <w:p>
-      <w:pPr>
-        <w:spacing w:before="0"/>
-        <w:ind w:left="0"/>
-        <w:rPr>
-          <w:i/>
-          <w:iCs/>
-        </w:rPr>
-      </w:pPr>
-    </w:p>
-    <w:p>
-      <w:pPr>
-        <w:spacing w:before="0"/>
-        <w:ind w:left="0"/>
-      </w:pPr>
-      <w:r>
-        <w:t xml:space="preserve">python ./main.py --functionality "IMG_CAPTIONING" --project_root [PROJECT_PATH] --dataset_name </w:t>
-      </w:r>
-      <w:r>
-        <w:t>VISUAL_GENOME</w:t>
-      </w:r>
-      <w:r>
-        <w:t xml:space="preserve"> --max_bound 35000 --previous_bound 30000 --gpu_id 0 &gt; output.log 2&gt;&amp;1 &amp;</w:t>
-      </w:r>
-    </w:p>
-    <w:p>
-      <w:pPr>
-        <w:spacing w:before="0"/>
-        <w:ind w:left="0"/>
-      </w:pPr>
-      <w:r>
-        <w:t xml:space="preserve">python ./main.py --functionality "IMG_CAPTIONING" --project_root [PROJECT_PATH] --dataset_name </w:t>
-      </w:r>
-      <w:r>
-        <w:t>VISUAL_GENOME</w:t>
-      </w:r>
-      <w:r>
-        <w:t xml:space="preserve"> --max_bound 35000 --previous_bound 30000 --aggregate True --gpu_id 0 &gt; output.log 2&gt;&amp;1 &amp;</w:t>
-      </w:r>
-    </w:p>
-    <w:p>
-      <w:pPr>
-        <w:spacing w:before="0"/>
-        <w:ind w:left="0"/>
-      </w:pPr>
-    </w:p>
-    <w:p>
-      <w:pPr>
-        <w:spacing w:before="0"/>
-        <w:ind w:left="0"/>
-      </w:pPr>
-      <w:r>
-        <w:t xml:space="preserve">python ./main.py --functionality "IMG_CAPTIONING" --project_root [PROJECT_PATH] --dataset_name </w:t>
-      </w:r>
-      <w:r>
-        <w:t>VISUAL_GENOME</w:t>
-      </w:r>
-      <w:r>
-        <w:t xml:space="preserve"> --max_bound 40000 --previous_bound 35000 --gpu_id 0 &gt; output.log 2&gt;&amp;1 &amp;</w:t>
-      </w:r>
-    </w:p>
-    <w:p>
-      <w:pPr>
-        <w:spacing w:before="0"/>
-        <w:ind w:left="0"/>
-      </w:pPr>
-      <w:r>
-        <w:t xml:space="preserve">python ./main.py --functionality "IMG_CAPTIONING" --project_root [PROJECT_PATH] --dataset_name </w:t>
-      </w:r>
-      <w:r>
-        <w:t>VISUAL_GENOME</w:t>
-      </w:r>
-      <w:r>
-        <w:t xml:space="preserve"> --max_bound 40000 --previous_bound 35000 --aggregate True --gpu_id 0 &gt; output.log 2&gt;&amp;1 &amp;</w:t>
-      </w:r>
-    </w:p>
-    <w:p>
-      <w:pPr>
-        <w:spacing w:before="0"/>
-        <w:ind w:left="0"/>
-      </w:pPr>
-    </w:p>
-    <w:p>
-      <w:pPr>
-        <w:spacing w:before="0"/>
-        <w:ind w:left="0"/>
-      </w:pPr>
-      <w:r>
-        <w:t xml:space="preserve">python ./main.py --functionality "IMG_CAPTIONING" --project_root [PROJECT_PATH] --dataset_name </w:t>
-      </w:r>
-      <w:r>
-        <w:t>VISUAL_GENOME</w:t>
-      </w:r>
-      <w:r>
-        <w:t xml:space="preserve"> --max_bound 45000 --previous_bound 40000 --gpu_id 0 &gt; output.log 2&gt;&amp;1 &amp;</w:t>
-      </w:r>
-    </w:p>
-    <w:p>
-      <w:pPr>
-        <w:spacing w:before="0"/>
-        <w:ind w:left="0"/>
-      </w:pPr>
-      <w:r>
-        <w:t xml:space="preserve">python ./main.py --functionality "IMG_CAPTIONING" --project_root [PROJECT_PATH] --dataset_name </w:t>
-      </w:r>
-      <w:r>
-        <w:t>VISUAL_GENOME</w:t>
-      </w:r>
-      <w:r>
-        <w:t xml:space="preserve"> --max_bound 45000 --previous_bound 40000 --aggregate True --gpu_id 0 &gt; output.log 2&gt;&amp;1 &amp;</w:t>
-      </w:r>
-    </w:p>
-    <w:p>
-      <w:pPr>
-        <w:spacing w:before="0"/>
-        <w:ind w:left="0"/>
-      </w:pPr>
-    </w:p>
-    <w:p>
-      <w:pPr>
-        <w:spacing w:before="0"/>
-        <w:ind w:left="0"/>
-      </w:pPr>
-      <w:r>
-        <w:t xml:space="preserve">python ./main.py --functionality "IMG_CAPTIONING" --project_root [PROJECT_PATH] --dataset_name </w:t>
-      </w:r>
-      <w:r>
-        <w:t>VISUAL_GENOME</w:t>
-      </w:r>
-      <w:r>
-        <w:t xml:space="preserve"> --max_bound 50000 --previous_bound 45000 --gpu_id 0 &gt; output.log 2&gt;&amp;1 &amp;</w:t>
-      </w:r>
-    </w:p>
-    <w:p>
-      <w:pPr>
-        <w:spacing w:before="0"/>
-        <w:ind w:left="0"/>
-      </w:pPr>
-      <w:r>
-        <w:t xml:space="preserve">python ./main.py --functionality "IMG_CAPTIONING" --project_root [PROJECT_PATH] --dataset_name </w:t>
-      </w:r>
-      <w:r>
-        <w:t>VISUAL_GENOME</w:t>
-      </w:r>
-      <w:r>
-        <w:t xml:space="preserve"> --max_bound 50000 --previous_bound 45000 --aggregate True --gpu_id 0 &gt; output.log 2&gt;&amp;1 &amp;</w:t>
-      </w:r>
-    </w:p>
-    <w:p>
-      <w:pPr>
-        <w:spacing w:before="0"/>
-        <w:ind w:left="0"/>
-      </w:pPr>
-    </w:p>
-    <w:p>
-      <w:pPr>
-        <w:spacing w:before="0"/>
-        <w:ind w:left="0"/>
-      </w:pPr>
-      <w:r>
-        <w:t xml:space="preserve">python ./main.py --functionality "IMG_CAPTIONING" --project_root [PROJECT_PATH] --dataset_name </w:t>
-      </w:r>
-      <w:r>
-        <w:t>VISUAL_GENOME</w:t>
-      </w:r>
-      <w:r>
-        <w:t xml:space="preserve"> --max_bound 55000 --previous_bound 50000 --gpu_id 0 &gt; output.log 2&gt;&amp;1 &amp;</w:t>
-      </w:r>
-    </w:p>
-    <w:p>
-      <w:pPr>
-        <w:spacing w:before="0"/>
-        <w:ind w:left="0"/>
-      </w:pPr>
-      <w:r>
-        <w:t xml:space="preserve">python ./main.py --functionality "IMG_CAPTIONING" --project_root [PROJECT_PATH] --dataset_name </w:t>
-      </w:r>
-      <w:r>
-        <w:t>VISUAL_GENOME</w:t>
-      </w:r>
-      <w:r>
-        <w:t xml:space="preserve"> --max_bound 55000 --previous_bound 50000 --aggregate True --gpu_id 0 &gt; output.log 2&gt;&amp;1 &amp;</w:t>
-      </w:r>
-    </w:p>
-    <w:p>
-      <w:pPr>
-        <w:spacing w:before="0"/>
-        <w:ind w:left="0"/>
-      </w:pPr>
-    </w:p>
-    <w:p>
-      <w:pPr>
-        <w:spacing w:before="0"/>
-        <w:ind w:left="0"/>
-      </w:pPr>
-      <w:r>
-        <w:t xml:space="preserve">python ./main.py --functionality "IMG_CAPTIONING" --project_root [PROJECT_PATH] --dataset_name </w:t>
-      </w:r>
-      <w:r>
-        <w:t>VISUAL_GENOME</w:t>
-      </w:r>
-      <w:r>
-        <w:t xml:space="preserve"> --max_bound 60000 --previous_bound 55000 --gpu_id 0 &gt; output.log 2&gt;&amp;1 &amp;</w:t>
-      </w:r>
-    </w:p>
-    <w:p>
-      <w:pPr>
-        <w:spacing w:before="0"/>
-        <w:ind w:left="0"/>
-      </w:pPr>
-      <w:r>
-        <w:t xml:space="preserve">python ./main.py --functionality "IMG_CAPTIONING" --project_root [PROJECT_PATH] --dataset_name </w:t>
-      </w:r>
-      <w:r>
-        <w:t>VISUAL_GENOME</w:t>
-      </w:r>
-      <w:r>
-        <w:t xml:space="preserve"> --max_bound 60000 --previous_bound 55000 --aggregate True --gpu_id 0 &gt; output.log 2&gt;&amp;1 &amp;</w:t>
-      </w:r>
-    </w:p>
-    <w:p>
-      <w:pPr>
-        <w:spacing w:before="0"/>
-        <w:ind w:left="0"/>
-      </w:pPr>
-    </w:p>
-    <w:p>
-      <w:pPr>
-        <w:spacing w:before="0"/>
-        <w:ind w:left="0"/>
-      </w:pPr>
-      <w:r>
-        <w:t xml:space="preserve">python ./main.py --functionality "IMG_CAPTIONING" --project_root [PROJECT_PATH] --dataset_name </w:t>
-      </w:r>
-      <w:r>
-        <w:t>VISUAL_GENOME</w:t>
-      </w:r>
-      <w:r>
-        <w:t xml:space="preserve"> --max_bound 65000 --previous_bound 60000 --gpu_id 0 &gt; output.log 2&gt;&amp;1 &amp;</w:t>
-      </w:r>
-    </w:p>
-    <w:p>
-      <w:pPr>
-        <w:spacing w:before="0"/>
-        <w:ind w:left="0"/>
-      </w:pPr>
-      <w:r>
-        <w:t xml:space="preserve">python ./main.py --functionality "IMG_CAPTIONING" --project_root [PROJECT_PATH] --dataset_name </w:t>
-      </w:r>
-      <w:r>
-        <w:t>VISUAL_GENOME</w:t>
-      </w:r>
-      <w:r>
-        <w:t xml:space="preserve"> --max_bound 65000 --previous_bound 60000 --aggregate True --gpu_id 0 &gt; output.log 2&gt;&amp;1 &amp;</w:t>
-      </w:r>
-    </w:p>
-    <w:p>
-      <w:pPr>
-        <w:spacing w:before="0"/>
-        <w:ind w:left="0"/>
-      </w:pPr>
-    </w:p>
-    <w:p>
-      <w:pPr>
-        <w:spacing w:before="0"/>
-        <w:ind w:left="0"/>
-      </w:pPr>
-      <w:r>
-        <w:lastRenderedPageBreak/>
-        <w:t xml:space="preserve">python ./main.py --functionality "IMG_CAPTIONING" --project_root [PROJECT_PATH] --dataset_name </w:t>
-      </w:r>
-      <w:r>
-        <w:t>VISUAL_GENOME</w:t>
-      </w:r>
-      <w:r>
-        <w:t xml:space="preserve"> --max_bound 70000 --previous_bound 65000 --gpu_id 0 &gt; output.log 2&gt;&amp;1 &amp;</w:t>
-      </w:r>
-    </w:p>
-    <w:p>
-      <w:pPr>
-        <w:spacing w:before="0"/>
-        <w:ind w:left="0"/>
-      </w:pPr>
-      <w:r>
-        <w:t xml:space="preserve">python ./main.py --functionality "IMG_CAPTIONING" --project_root [PROJECT_PATH] --dataset_name </w:t>
-      </w:r>
-      <w:r>
-        <w:t>VISUAL_GENOME</w:t>
-      </w:r>
-      <w:r>
-        <w:t xml:space="preserve"> --max_bound 70000 --previous_bound 65000 --aggregate True --gpu_id 0 &gt; output.log 2&gt;&amp;1 &amp;</w:t>
-      </w:r>
-    </w:p>
-    <w:p>
-      <w:pPr>
-        <w:spacing w:before="0"/>
-        <w:ind w:left="0"/>
-      </w:pPr>
-    </w:p>
-    <w:p>
-      <w:pPr>
-        <w:spacing w:before="0"/>
-        <w:ind w:left="0"/>
-      </w:pPr>
-      <w:r>
-        <w:t xml:space="preserve">python ./main.py --functionality "IMG_CAPTIONING" --project_root [PROJECT_PATH] --dataset_name </w:t>
-      </w:r>
-      <w:r>
-        <w:t>VISUAL_GENOME</w:t>
-      </w:r>
-      <w:r>
-        <w:t xml:space="preserve"> --max_bound 75000 --previous_bound 70000 --gpu_id 0 &gt; output.log 2&gt;&amp;1 &amp;</w:t>
-      </w:r>
-    </w:p>
-    <w:p>
-      <w:pPr>
-        <w:spacing w:before="0"/>
-        <w:ind w:left="0"/>
-      </w:pPr>
-      <w:r>
-        <w:t xml:space="preserve">python ./main.py --functionality "IMG_CAPTIONING" --project_root [PROJECT_PATH] --dataset_name </w:t>
-      </w:r>
-      <w:r>
-        <w:t>VISUAL_GENOME</w:t>
-      </w:r>
-      <w:r>
-        <w:t xml:space="preserve"> --max_bound 75000 --previous_bound 70000 --aggregate True --gpu_id 0 &gt; output.log 2&gt;&amp;1 &amp;</w:t>
-      </w:r>
-    </w:p>
-    <w:p>
-      <w:pPr>
-        <w:spacing w:before="0"/>
-        <w:ind w:left="0"/>
-      </w:pPr>
-    </w:p>
-    <w:p>
-      <w:pPr>
-        <w:spacing w:before="0"/>
-        <w:ind w:left="0"/>
-      </w:pPr>
-      <w:r>
-        <w:t xml:space="preserve">python ./main.py --functionality "IMG_CAPTIONING" --project_root [PROJECT_PATH] --dataset_name </w:t>
-      </w:r>
-      <w:r>
-        <w:t>VISUAL_GENOME</w:t>
-      </w:r>
-      <w:r>
-        <w:t xml:space="preserve"> --max_bound 80000 --previous_bound 75000 --gpu_id 0 &gt; output.log 2&gt;&amp;1 &amp;</w:t>
-      </w:r>
-    </w:p>
-    <w:p>
-      <w:pPr>
-        <w:spacing w:before="0"/>
-        <w:ind w:left="0"/>
-      </w:pPr>
-      <w:r>
-        <w:t xml:space="preserve">python ./main.py --functionality "IMG_CAPTIONING" --project_root [PROJECT_PATH] --dataset_name </w:t>
-      </w:r>
-      <w:r>
-        <w:t>VISUAL_GENOME</w:t>
-      </w:r>
-      <w:r>
-        <w:t xml:space="preserve"> --max_bound 80000 --previous_bound 75000 --aggregate True --gpu_id 0 &gt; output.log 2&gt;&amp;1 &amp;</w:t>
+        <w:t xml:space="preserve"> --max_bound 80000 --previous_bound 75000 --aggregate True --gpu_id 0 &gt; </w:t>
+      </w:r>
+      <w:r>
+        <w:t>./logs/output.log</w:t>
+      </w:r>
+      <w:r>
+        <w:t xml:space="preserve"> 2&gt;&amp;1 &amp;</w:t>
       </w:r>
     </w:p>
     <w:p>
@@ -3876,6 +4743,7 @@
   <w:style w:type="character" w:default="1" w:styleId="DefaultParagraphFont">
     <w:name w:val="Default Paragraph Font"/>
     <w:uiPriority w:val="1"/>
+    <w:semiHidden/>
     <w:unhideWhenUsed/>
   </w:style>
   <w:style w:type="table" w:default="1" w:styleId="TableNormal">

</xml_diff>